<commit_message>
Weekly Report - Week9 Approved
</commit_message>
<xml_diff>
--- a/Docs/Weekly Report/Weekly Report - Week9.docx
+++ b/Docs/Weekly Report/Weekly Report - Week9.docx
@@ -2,8 +2,6 @@
 <file path=word/document.xml><?xml version="1.0" encoding="utf-8"?>
 <w:document xmlns:wpc="http://schemas.microsoft.com/office/word/2010/wordprocessingCanvas" xmlns:mc="http://schemas.openxmlformats.org/markup-compatibility/2006" xmlns:o="urn:schemas-microsoft-com:office:office" xmlns:r="http://schemas.openxmlformats.org/officeDocument/2006/relationships" xmlns:m="http://schemas.openxmlformats.org/officeDocument/2006/math" xmlns:v="urn:schemas-microsoft-com:vml" xmlns:wp14="http://schemas.microsoft.com/office/word/2010/wordprocessingDrawing" xmlns:wp="http://schemas.openxmlformats.org/drawingml/2006/wordprocessingDrawing" xmlns:w10="urn:schemas-microsoft-com:office:word" xmlns:w="http://schemas.openxmlformats.org/wordprocessingml/2006/main" xmlns:w14="http://schemas.microsoft.com/office/word/2010/wordml" xmlns:w15="http://schemas.microsoft.com/office/word/2012/wordml" xmlns:wpg="http://schemas.microsoft.com/office/word/2010/wordprocessingGroup" xmlns:wpi="http://schemas.microsoft.com/office/word/2010/wordprocessingInk" xmlns:wne="http://schemas.microsoft.com/office/word/2006/wordml" xmlns:wps="http://schemas.microsoft.com/office/word/2010/wordprocessingShape" mc:Ignorable="w14 w15 wp14">
   <w:body>
-    <w:bookmarkStart w:id="0" w:name="_GoBack" w:displacedByCustomXml="next"/>
-    <w:bookmarkEnd w:id="0" w:displacedByCustomXml="next"/>
     <w:sdt>
       <w:sdtPr>
         <w:rPr>
@@ -59,7 +57,7 @@
                   </w:tcPr>
                   <w:p>
                     <w:pPr>
-                      <w:pStyle w:val="SemEspaamento"/>
+                      <w:pStyle w:val="NoSpacing"/>
                       <w:rPr>
                         <w:rFonts w:asciiTheme="majorHAnsi" w:eastAsiaTheme="majorEastAsia" w:hAnsiTheme="majorHAnsi" w:cstheme="majorBidi"/>
                       </w:rPr>
@@ -97,7 +95,7 @@
                 <w:sdtContent>
                   <w:p>
                     <w:pPr>
-                      <w:pStyle w:val="SemEspaamento"/>
+                      <w:pStyle w:val="NoSpacing"/>
                       <w:rPr>
                         <w:rFonts w:asciiTheme="majorHAnsi" w:eastAsiaTheme="majorEastAsia" w:hAnsiTheme="majorHAnsi" w:cstheme="majorBidi"/>
                         <w:color w:val="4F81BD" w:themeColor="accent1"/>
@@ -144,7 +142,7 @@
                   </w:tcPr>
                   <w:p>
                     <w:pPr>
-                      <w:pStyle w:val="SemEspaamento"/>
+                      <w:pStyle w:val="NoSpacing"/>
                       <w:rPr>
                         <w:rFonts w:asciiTheme="majorHAnsi" w:eastAsiaTheme="majorEastAsia" w:hAnsiTheme="majorHAnsi" w:cstheme="majorBidi"/>
                       </w:rPr>
@@ -197,7 +195,7 @@
                 <w:sdtContent>
                   <w:p>
                     <w:pPr>
-                      <w:pStyle w:val="SemEspaamento"/>
+                      <w:pStyle w:val="NoSpacing"/>
                       <w:rPr>
                         <w:color w:val="4F81BD" w:themeColor="accent1"/>
                       </w:rPr>
@@ -230,7 +228,7 @@
                 <w:sdtContent>
                   <w:p>
                     <w:pPr>
-                      <w:pStyle w:val="SemEspaamento"/>
+                      <w:pStyle w:val="NoSpacing"/>
                       <w:rPr>
                         <w:color w:val="4F81BD" w:themeColor="accent1"/>
                       </w:rPr>
@@ -246,7 +244,7 @@
               </w:sdt>
               <w:p>
                 <w:pPr>
-                  <w:pStyle w:val="SemEspaamento"/>
+                  <w:pStyle w:val="NoSpacing"/>
                   <w:rPr>
                     <w:color w:val="4F81BD" w:themeColor="accent1"/>
                   </w:rPr>
@@ -623,7 +621,7 @@
       <w:sdtContent>
         <w:p>
           <w:pPr>
-            <w:pStyle w:val="Cabealhodondice"/>
+            <w:pStyle w:val="TOCHeading"/>
           </w:pPr>
           <w:r>
             <w:t>Content</w:t>
@@ -631,7 +629,7 @@
         </w:p>
         <w:p>
           <w:pPr>
-            <w:pStyle w:val="ndice1"/>
+            <w:pStyle w:val="TOC1"/>
             <w:tabs>
               <w:tab w:val="left" w:pos="440"/>
               <w:tab w:val="right" w:leader="dot" w:pos="8494"/>
@@ -658,7 +656,7 @@
           <w:hyperlink w:anchor="_Toc355014424" w:history="1">
             <w:r>
               <w:rPr>
-                <w:rStyle w:val="Hiperligao"/>
+                <w:rStyle w:val="Hyperlink"/>
                 <w:noProof/>
                 <w:lang w:val="en-US"/>
               </w:rPr>
@@ -672,7 +670,7 @@
             </w:r>
             <w:r>
               <w:rPr>
-                <w:rStyle w:val="Hiperligao"/>
+                <w:rStyle w:val="Hyperlink"/>
                 <w:noProof/>
                 <w:lang w:val="en-US"/>
               </w:rPr>
@@ -730,7 +728,7 @@
         </w:p>
         <w:p>
           <w:pPr>
-            <w:pStyle w:val="ndice1"/>
+            <w:pStyle w:val="TOC1"/>
             <w:tabs>
               <w:tab w:val="left" w:pos="660"/>
               <w:tab w:val="right" w:leader="dot" w:pos="8494"/>
@@ -742,7 +740,7 @@
           <w:hyperlink w:anchor="_Toc355014425" w:history="1">
             <w:r>
               <w:rPr>
-                <w:rStyle w:val="Hiperligao"/>
+                <w:rStyle w:val="Hyperlink"/>
                 <w:noProof/>
                 <w:lang w:val="en-US"/>
               </w:rPr>
@@ -756,7 +754,7 @@
             </w:r>
             <w:r>
               <w:rPr>
-                <w:rStyle w:val="Hiperligao"/>
+                <w:rStyle w:val="Hyperlink"/>
                 <w:noProof/>
                 <w:lang w:val="en-US"/>
               </w:rPr>
@@ -814,7 +812,7 @@
         </w:p>
         <w:p>
           <w:pPr>
-            <w:pStyle w:val="ndice1"/>
+            <w:pStyle w:val="TOC1"/>
             <w:tabs>
               <w:tab w:val="left" w:pos="660"/>
               <w:tab w:val="right" w:leader="dot" w:pos="8494"/>
@@ -826,7 +824,7 @@
           <w:hyperlink w:anchor="_Toc355014434" w:history="1">
             <w:r>
               <w:rPr>
-                <w:rStyle w:val="Hiperligao"/>
+                <w:rStyle w:val="Hyperlink"/>
                 <w:noProof/>
                 <w:lang w:val="en-US"/>
               </w:rPr>
@@ -840,7 +838,7 @@
             </w:r>
             <w:r>
               <w:rPr>
-                <w:rStyle w:val="Hiperligao"/>
+                <w:rStyle w:val="Hyperlink"/>
                 <w:noProof/>
                 <w:lang w:val="en-US"/>
               </w:rPr>
@@ -898,7 +896,7 @@
         </w:p>
         <w:p>
           <w:pPr>
-            <w:pStyle w:val="ndice1"/>
+            <w:pStyle w:val="TOC1"/>
             <w:tabs>
               <w:tab w:val="left" w:pos="660"/>
               <w:tab w:val="right" w:leader="dot" w:pos="8494"/>
@@ -910,7 +908,7 @@
           <w:hyperlink w:anchor="_Toc355014435" w:history="1">
             <w:r>
               <w:rPr>
-                <w:rStyle w:val="Hiperligao"/>
+                <w:rStyle w:val="Hyperlink"/>
                 <w:noProof/>
                 <w:lang w:val="en-US"/>
               </w:rPr>
@@ -924,7 +922,7 @@
             </w:r>
             <w:r>
               <w:rPr>
-                <w:rStyle w:val="Hiperligao"/>
+                <w:rStyle w:val="Hyperlink"/>
                 <w:noProof/>
                 <w:lang w:val="en-US"/>
               </w:rPr>
@@ -982,7 +980,7 @@
         </w:p>
         <w:p>
           <w:pPr>
-            <w:pStyle w:val="ndice1"/>
+            <w:pStyle w:val="TOC1"/>
             <w:tabs>
               <w:tab w:val="left" w:pos="440"/>
               <w:tab w:val="right" w:leader="dot" w:pos="8494"/>
@@ -994,7 +992,7 @@
           <w:hyperlink w:anchor="_Toc355014438" w:history="1">
             <w:r>
               <w:rPr>
-                <w:rStyle w:val="Hiperligao"/>
+                <w:rStyle w:val="Hyperlink"/>
                 <w:noProof/>
                 <w:lang w:val="en-US"/>
               </w:rPr>
@@ -1008,7 +1006,7 @@
             </w:r>
             <w:r>
               <w:rPr>
-                <w:rStyle w:val="Hiperligao"/>
+                <w:rStyle w:val="Hyperlink"/>
                 <w:noProof/>
                 <w:lang w:val="en-US"/>
               </w:rPr>
@@ -1066,7 +1064,7 @@
         </w:p>
         <w:p>
           <w:pPr>
-            <w:pStyle w:val="ndice1"/>
+            <w:pStyle w:val="TOC1"/>
             <w:tabs>
               <w:tab w:val="left" w:pos="440"/>
               <w:tab w:val="right" w:leader="dot" w:pos="8494"/>
@@ -1078,7 +1076,7 @@
           <w:hyperlink w:anchor="_Toc355014439" w:history="1">
             <w:r>
               <w:rPr>
-                <w:rStyle w:val="Hiperligao"/>
+                <w:rStyle w:val="Hyperlink"/>
                 <w:noProof/>
                 <w:lang w:val="en-US"/>
               </w:rPr>
@@ -1092,7 +1090,7 @@
             </w:r>
             <w:r>
               <w:rPr>
-                <w:rStyle w:val="Hiperligao"/>
+                <w:rStyle w:val="Hyperlink"/>
                 <w:noProof/>
                 <w:lang w:val="en-US"/>
               </w:rPr>
@@ -1150,7 +1148,7 @@
         </w:p>
         <w:p>
           <w:pPr>
-            <w:pStyle w:val="ndice1"/>
+            <w:pStyle w:val="TOC1"/>
             <w:tabs>
               <w:tab w:val="left" w:pos="440"/>
               <w:tab w:val="right" w:leader="dot" w:pos="8494"/>
@@ -1162,7 +1160,7 @@
           <w:hyperlink w:anchor="_Toc355014441" w:history="1">
             <w:r>
               <w:rPr>
-                <w:rStyle w:val="Hiperligao"/>
+                <w:rStyle w:val="Hyperlink"/>
                 <w:noProof/>
                 <w:lang w:val="en-US"/>
               </w:rPr>
@@ -1176,7 +1174,7 @@
             </w:r>
             <w:r>
               <w:rPr>
-                <w:rStyle w:val="Hiperligao"/>
+                <w:rStyle w:val="Hyperlink"/>
                 <w:noProof/>
                 <w:lang w:val="en-US"/>
               </w:rPr>
@@ -1234,7 +1232,7 @@
         </w:p>
         <w:p>
           <w:pPr>
-            <w:pStyle w:val="ndice1"/>
+            <w:pStyle w:val="TOC1"/>
             <w:tabs>
               <w:tab w:val="left" w:pos="660"/>
               <w:tab w:val="right" w:leader="dot" w:pos="8494"/>
@@ -1246,7 +1244,7 @@
           <w:hyperlink w:anchor="_Toc355014442" w:history="1">
             <w:r>
               <w:rPr>
-                <w:rStyle w:val="Hiperligao"/>
+                <w:rStyle w:val="Hyperlink"/>
                 <w:noProof/>
                 <w:lang w:val="en-US"/>
               </w:rPr>
@@ -1260,7 +1258,7 @@
             </w:r>
             <w:r>
               <w:rPr>
-                <w:rStyle w:val="Hiperligao"/>
+                <w:rStyle w:val="Hyperlink"/>
                 <w:noProof/>
                 <w:lang w:val="en-US"/>
               </w:rPr>
@@ -1318,7 +1316,7 @@
         </w:p>
         <w:p>
           <w:pPr>
-            <w:pStyle w:val="ndice1"/>
+            <w:pStyle w:val="TOC1"/>
             <w:tabs>
               <w:tab w:val="left" w:pos="660"/>
               <w:tab w:val="right" w:leader="dot" w:pos="8494"/>
@@ -1330,7 +1328,7 @@
           <w:hyperlink w:anchor="_Toc355014446" w:history="1">
             <w:r>
               <w:rPr>
-                <w:rStyle w:val="Hiperligao"/>
+                <w:rStyle w:val="Hyperlink"/>
                 <w:noProof/>
                 <w:lang w:val="en-US"/>
               </w:rPr>
@@ -1344,7 +1342,7 @@
             </w:r>
             <w:r>
               <w:rPr>
-                <w:rStyle w:val="Hiperligao"/>
+                <w:rStyle w:val="Hyperlink"/>
                 <w:noProof/>
                 <w:lang w:val="en-US"/>
               </w:rPr>
@@ -1402,7 +1400,7 @@
         </w:p>
         <w:p>
           <w:pPr>
-            <w:pStyle w:val="ndice1"/>
+            <w:pStyle w:val="TOC1"/>
             <w:tabs>
               <w:tab w:val="left" w:pos="660"/>
               <w:tab w:val="right" w:leader="dot" w:pos="8494"/>
@@ -1414,7 +1412,7 @@
           <w:hyperlink w:anchor="_Toc355014447" w:history="1">
             <w:r>
               <w:rPr>
-                <w:rStyle w:val="Hiperligao"/>
+                <w:rStyle w:val="Hyperlink"/>
                 <w:noProof/>
                 <w:lang w:val="en-US"/>
               </w:rPr>
@@ -1428,7 +1426,7 @@
             </w:r>
             <w:r>
               <w:rPr>
-                <w:rStyle w:val="Hiperligao"/>
+                <w:rStyle w:val="Hyperlink"/>
                 <w:noProof/>
                 <w:lang w:val="en-US"/>
               </w:rPr>
@@ -1486,7 +1484,7 @@
         </w:p>
         <w:p>
           <w:pPr>
-            <w:pStyle w:val="ndice1"/>
+            <w:pStyle w:val="TOC1"/>
             <w:tabs>
               <w:tab w:val="left" w:pos="440"/>
               <w:tab w:val="right" w:leader="dot" w:pos="8494"/>
@@ -1498,7 +1496,7 @@
           <w:hyperlink w:anchor="_Toc355014448" w:history="1">
             <w:r>
               <w:rPr>
-                <w:rStyle w:val="Hiperligao"/>
+                <w:rStyle w:val="Hyperlink"/>
                 <w:noProof/>
                 <w:lang w:val="en-US"/>
               </w:rPr>
@@ -1512,7 +1510,7 @@
             </w:r>
             <w:r>
               <w:rPr>
-                <w:rStyle w:val="Hiperligao"/>
+                <w:rStyle w:val="Hyperlink"/>
                 <w:noProof/>
                 <w:lang w:val="en-US"/>
               </w:rPr>
@@ -1593,7 +1591,7 @@
     </w:p>
     <w:p>
       <w:pPr>
-        <w:pStyle w:val="ndicedeilustraes"/>
+        <w:pStyle w:val="TableofFigures"/>
         <w:tabs>
           <w:tab w:val="right" w:leader="dot" w:pos="8494"/>
         </w:tabs>
@@ -1619,7 +1617,7 @@
       <w:hyperlink w:anchor="_Toc355014449" w:history="1">
         <w:r>
           <w:rPr>
-            <w:rStyle w:val="Hiperligao"/>
+            <w:rStyle w:val="Hyperlink"/>
             <w:noProof/>
             <w:lang w:val="en-US"/>
           </w:rPr>
@@ -1677,7 +1675,7 @@
     </w:p>
     <w:p>
       <w:pPr>
-        <w:pStyle w:val="ndicedeilustraes"/>
+        <w:pStyle w:val="TableofFigures"/>
         <w:tabs>
           <w:tab w:val="right" w:leader="dot" w:pos="8494"/>
         </w:tabs>
@@ -1688,7 +1686,7 @@
       <w:hyperlink w:anchor="_Toc355014450" w:history="1">
         <w:r>
           <w:rPr>
-            <w:rStyle w:val="Hiperligao"/>
+            <w:rStyle w:val="Hyperlink"/>
             <w:noProof/>
             <w:lang w:val="en-US"/>
           </w:rPr>
@@ -1746,7 +1744,7 @@
     </w:p>
     <w:p>
       <w:pPr>
-        <w:pStyle w:val="ndicedeilustraes"/>
+        <w:pStyle w:val="TableofFigures"/>
         <w:tabs>
           <w:tab w:val="right" w:leader="dot" w:pos="8494"/>
         </w:tabs>
@@ -1757,7 +1755,7 @@
       <w:hyperlink w:anchor="_Toc355014451" w:history="1">
         <w:r>
           <w:rPr>
-            <w:rStyle w:val="Hiperligao"/>
+            <w:rStyle w:val="Hyperlink"/>
             <w:noProof/>
             <w:lang w:val="en-US"/>
           </w:rPr>
@@ -1836,7 +1834,7 @@
     </w:p>
     <w:p>
       <w:pPr>
-        <w:pStyle w:val="ndicedeilustraes"/>
+        <w:pStyle w:val="TableofFigures"/>
         <w:tabs>
           <w:tab w:val="right" w:leader="dot" w:pos="8494"/>
         </w:tabs>
@@ -1862,7 +1860,7 @@
       <w:hyperlink w:anchor="_Toc355014452" w:history="1">
         <w:r>
           <w:rPr>
-            <w:rStyle w:val="Hiperligao"/>
+            <w:rStyle w:val="Hyperlink"/>
             <w:noProof/>
             <w:lang w:val="en-US"/>
           </w:rPr>
@@ -1920,7 +1918,7 @@
     </w:p>
     <w:p>
       <w:pPr>
-        <w:pStyle w:val="ndicedeilustraes"/>
+        <w:pStyle w:val="TableofFigures"/>
         <w:tabs>
           <w:tab w:val="right" w:leader="dot" w:pos="8494"/>
         </w:tabs>
@@ -1931,7 +1929,7 @@
       <w:hyperlink w:anchor="_Toc355014453" w:history="1">
         <w:r>
           <w:rPr>
-            <w:rStyle w:val="Hiperligao"/>
+            <w:rStyle w:val="Hyperlink"/>
             <w:noProof/>
             <w:lang w:val="en-US"/>
           </w:rPr>
@@ -1989,7 +1987,7 @@
     </w:p>
     <w:p>
       <w:pPr>
-        <w:pStyle w:val="ndicedeilustraes"/>
+        <w:pStyle w:val="TableofFigures"/>
         <w:tabs>
           <w:tab w:val="right" w:leader="dot" w:pos="8494"/>
         </w:tabs>
@@ -2000,7 +1998,7 @@
       <w:hyperlink w:anchor="_Toc355014454" w:history="1">
         <w:r>
           <w:rPr>
-            <w:rStyle w:val="Hiperligao"/>
+            <w:rStyle w:val="Hyperlink"/>
             <w:noProof/>
             <w:lang w:val="en-US"/>
           </w:rPr>
@@ -2072,7 +2070,7 @@
     <w:p/>
     <w:tbl>
       <w:tblPr>
-        <w:tblStyle w:val="Tabelacomgrelha"/>
+        <w:tblStyle w:val="TableGrid"/>
         <w:tblW w:w="9606" w:type="dxa"/>
         <w:tblLook w:val="04A0" w:firstRow="1" w:lastRow="0" w:firstColumn="1" w:lastColumn="0" w:noHBand="0" w:noVBand="1"/>
       </w:tblPr>
@@ -2240,7 +2238,7 @@
             <w:sdtContent>
               <w:p>
                 <w:pPr>
-                  <w:pStyle w:val="SemEspaamento"/>
+                  <w:pStyle w:val="NoSpacing"/>
                   <w:jc w:val="center"/>
                   <w:rPr>
                     <w:rFonts w:eastAsiaTheme="minorHAnsi"/>
@@ -2324,7 +2322,7 @@
           </w:tcPr>
           <w:p>
             <w:pPr>
-              <w:pStyle w:val="SemEspaamento"/>
+              <w:pStyle w:val="NoSpacing"/>
               <w:jc w:val="center"/>
             </w:pPr>
             <w:r>
@@ -2415,7 +2413,7 @@
           </w:tcPr>
           <w:p>
             <w:pPr>
-              <w:pStyle w:val="SemEspaamento"/>
+              <w:pStyle w:val="NoSpacing"/>
               <w:jc w:val="center"/>
             </w:pPr>
             <w:r>
@@ -2492,7 +2490,96 @@
           </w:tcPr>
           <w:p>
             <w:pPr>
-              <w:pStyle w:val="SemEspaamento"/>
+              <w:pStyle w:val="NoSpacing"/>
+              <w:jc w:val="center"/>
+            </w:pPr>
+            <w:r>
+              <w:t>29-04-2013</w:t>
+            </w:r>
+          </w:p>
+        </w:tc>
+        <w:tc>
+          <w:tcPr>
+            <w:tcW w:w="2268" w:type="dxa"/>
+            <w:vAlign w:val="center"/>
+          </w:tcPr>
+          <w:p>
+            <w:pPr>
+              <w:jc w:val="center"/>
+              <w:rPr>
+                <w:lang w:val="en-US"/>
+              </w:rPr>
+            </w:pPr>
+            <w:r>
+              <w:rPr>
+                <w:lang w:val="en-US"/>
+              </w:rPr>
+              <w:t>Rui Ganhoto</w:t>
+            </w:r>
+          </w:p>
+        </w:tc>
+        <w:tc>
+          <w:tcPr>
+            <w:tcW w:w="3260" w:type="dxa"/>
+            <w:vAlign w:val="center"/>
+          </w:tcPr>
+          <w:p>
+            <w:pPr>
+              <w:jc w:val="center"/>
+              <w:rPr>
+                <w:lang w:val="en-US"/>
+              </w:rPr>
+            </w:pPr>
+            <w:r>
+              <w:rPr>
+                <w:lang w:val="en-US"/>
+              </w:rPr>
+              <w:t>a21170</w:t>
+            </w:r>
+            <w:r>
+              <w:rPr>
+                <w:lang w:val="en-US"/>
+              </w:rPr>
+              <w:t>262</w:t>
+            </w:r>
+            <w:r>
+              <w:rPr>
+                <w:lang w:val="en-US"/>
+              </w:rPr>
+              <w:t>@alunos.isec.pt</w:t>
+            </w:r>
+          </w:p>
+        </w:tc>
+        <w:tc>
+          <w:tcPr>
+            <w:tcW w:w="2410" w:type="dxa"/>
+            <w:vAlign w:val="center"/>
+          </w:tcPr>
+          <w:p>
+            <w:pPr>
+              <w:jc w:val="center"/>
+              <w:rPr>
+                <w:lang w:val="en-US"/>
+              </w:rPr>
+            </w:pPr>
+            <w:r>
+              <w:rPr>
+                <w:lang w:val="en-US"/>
+              </w:rPr>
+              <w:t>Contributor</w:t>
+            </w:r>
+          </w:p>
+        </w:tc>
+      </w:tr>
+      <w:tr>
+        <w:tc>
+          <w:tcPr>
+            <w:tcW w:w="1668" w:type="dxa"/>
+            <w:vAlign w:val="center"/>
+          </w:tcPr>
+          <w:p>
+            <w:pPr>
+              <w:pStyle w:val="NoSpacing"/>
               <w:jc w:val="center"/>
             </w:pPr>
           </w:p>
@@ -2548,7 +2635,7 @@
           </w:tcPr>
           <w:p>
             <w:pPr>
-              <w:pStyle w:val="SemEspaamento"/>
+              <w:pStyle w:val="NoSpacing"/>
               <w:jc w:val="center"/>
             </w:pPr>
           </w:p>
@@ -2604,7 +2691,7 @@
           </w:tcPr>
           <w:p>
             <w:pPr>
-              <w:pStyle w:val="SemEspaamento"/>
+              <w:pStyle w:val="NoSpacing"/>
               <w:jc w:val="center"/>
             </w:pPr>
           </w:p>
@@ -2655,12 +2742,12 @@
     </w:tbl>
     <w:p>
       <w:pPr>
-        <w:pStyle w:val="Legenda"/>
-        <w:rPr>
-          <w:lang w:val="en-US"/>
-        </w:rPr>
-      </w:pPr>
-      <w:bookmarkStart w:id="1" w:name="_Toc355014452"/>
+        <w:pStyle w:val="Caption"/>
+        <w:rPr>
+          <w:lang w:val="en-US"/>
+        </w:rPr>
+      </w:pPr>
+      <w:bookmarkStart w:id="0" w:name="_Toc355014452"/>
       <w:r>
         <w:rPr>
           <w:lang w:val="en-US"/>
@@ -2711,7 +2798,7 @@
         </w:rPr>
         <w:t>Contributors</w:t>
       </w:r>
-      <w:bookmarkEnd w:id="1"/>
+      <w:bookmarkEnd w:id="0"/>
     </w:p>
     <w:p>
       <w:pPr>
@@ -2722,7 +2809,7 @@
     </w:p>
     <w:tbl>
       <w:tblPr>
-        <w:tblStyle w:val="Tabelacomgrelha"/>
+        <w:tblStyle w:val="TableGrid"/>
         <w:tblW w:w="9607" w:type="dxa"/>
         <w:tblLook w:val="04A0" w:firstRow="1" w:lastRow="0" w:firstColumn="1" w:lastColumn="0" w:noHBand="0" w:noVBand="1"/>
       </w:tblPr>
@@ -2944,7 +3031,7 @@
             <w:sdtContent>
               <w:p>
                 <w:pPr>
-                  <w:pStyle w:val="SemEspaamento"/>
+                  <w:pStyle w:val="NoSpacing"/>
                   <w:jc w:val="center"/>
                   <w:rPr>
                     <w:rFonts w:eastAsiaTheme="minorHAnsi"/>
@@ -3062,7 +3149,7 @@
           </w:tcPr>
           <w:p>
             <w:pPr>
-              <w:pStyle w:val="SemEspaamento"/>
+              <w:pStyle w:val="NoSpacing"/>
               <w:jc w:val="center"/>
               <w:rPr>
                 <w:rFonts w:eastAsiaTheme="minorHAnsi"/>
@@ -3182,7 +3269,7 @@
           </w:tcPr>
           <w:p>
             <w:pPr>
-              <w:pStyle w:val="SemEspaamento"/>
+              <w:pStyle w:val="NoSpacing"/>
               <w:jc w:val="center"/>
               <w:rPr>
                 <w:rFonts w:eastAsiaTheme="minorHAnsi"/>
@@ -3311,7 +3398,7 @@
           </w:tcPr>
           <w:p>
             <w:pPr>
-              <w:pStyle w:val="SemEspaamento"/>
+              <w:pStyle w:val="NoSpacing"/>
               <w:jc w:val="center"/>
               <w:rPr>
                 <w:rFonts w:eastAsiaTheme="minorHAnsi"/>
@@ -3431,7 +3518,7 @@
           </w:tcPr>
           <w:p>
             <w:pPr>
-              <w:pStyle w:val="SemEspaamento"/>
+              <w:pStyle w:val="NoSpacing"/>
               <w:jc w:val="center"/>
               <w:rPr>
                 <w:rFonts w:eastAsiaTheme="minorHAnsi"/>
@@ -3551,7 +3638,7 @@
           </w:tcPr>
           <w:p>
             <w:pPr>
-              <w:pStyle w:val="SemEspaamento"/>
+              <w:pStyle w:val="NoSpacing"/>
               <w:jc w:val="center"/>
               <w:rPr>
                 <w:rFonts w:eastAsiaTheme="minorHAnsi"/>
@@ -3703,7 +3790,133 @@
           </w:tcPr>
           <w:p>
             <w:pPr>
-              <w:pStyle w:val="SemEspaamento"/>
+              <w:pStyle w:val="NoSpacing"/>
+              <w:jc w:val="center"/>
+              <w:rPr>
+                <w:rFonts w:eastAsiaTheme="minorHAnsi"/>
+                <w:lang w:val="en-US"/>
+              </w:rPr>
+            </w:pPr>
+            <w:r>
+              <w:rPr>
+                <w:rFonts w:eastAsiaTheme="minorHAnsi"/>
+                <w:lang w:val="en-US"/>
+              </w:rPr>
+              <w:t>29-04-2013</w:t>
+            </w:r>
+          </w:p>
+        </w:tc>
+        <w:tc>
+          <w:tcPr>
+            <w:tcW w:w="2268" w:type="dxa"/>
+            <w:vAlign w:val="center"/>
+          </w:tcPr>
+          <w:p>
+            <w:pPr>
+              <w:jc w:val="center"/>
+              <w:rPr>
+                <w:lang w:val="en-US"/>
+              </w:rPr>
+            </w:pPr>
+            <w:r>
+              <w:rPr>
+                <w:lang w:val="en-US"/>
+              </w:rPr>
+              <w:t>Document</w:t>
+            </w:r>
+            <w:r>
+              <w:rPr>
+                <w:lang w:val="en-US"/>
+              </w:rPr>
+              <w:t xml:space="preserve"> approved</w:t>
+            </w:r>
+          </w:p>
+        </w:tc>
+        <w:tc>
+          <w:tcPr>
+            <w:tcW w:w="1701" w:type="dxa"/>
+            <w:vAlign w:val="center"/>
+          </w:tcPr>
+          <w:p>
+            <w:pPr>
+              <w:jc w:val="center"/>
+              <w:rPr>
+                <w:lang w:val="en-US"/>
+              </w:rPr>
+            </w:pPr>
+          </w:p>
+        </w:tc>
+        <w:tc>
+          <w:tcPr>
+            <w:tcW w:w="992" w:type="dxa"/>
+            <w:vAlign w:val="center"/>
+          </w:tcPr>
+          <w:p>
+            <w:pPr>
+              <w:jc w:val="center"/>
+              <w:rPr>
+                <w:lang w:val="en-US"/>
+              </w:rPr>
+            </w:pPr>
+            <w:r>
+              <w:rPr>
+                <w:lang w:val="en-US"/>
+              </w:rPr>
+              <w:t>0.3</w:t>
+            </w:r>
+          </w:p>
+        </w:tc>
+        <w:tc>
+          <w:tcPr>
+            <w:tcW w:w="1418" w:type="dxa"/>
+            <w:vAlign w:val="center"/>
+          </w:tcPr>
+          <w:p>
+            <w:pPr>
+              <w:jc w:val="center"/>
+              <w:rPr>
+                <w:lang w:val="en-US"/>
+              </w:rPr>
+            </w:pPr>
+            <w:r>
+              <w:rPr>
+                <w:lang w:val="en-US"/>
+              </w:rPr>
+              <w:t>Rui Ganhoto</w:t>
+            </w:r>
+          </w:p>
+        </w:tc>
+        <w:tc>
+          <w:tcPr>
+            <w:tcW w:w="1844" w:type="dxa"/>
+            <w:vAlign w:val="center"/>
+          </w:tcPr>
+          <w:p>
+            <w:pPr>
+              <w:keepNext/>
+              <w:jc w:val="center"/>
+              <w:rPr>
+                <w:lang w:val="en-US"/>
+              </w:rPr>
+            </w:pPr>
+            <w:r>
+              <w:rPr>
+                <w:lang w:val="en-US"/>
+              </w:rPr>
+              <w:t>Ready for Approval</w:t>
+            </w:r>
+          </w:p>
+        </w:tc>
+      </w:tr>
+      <w:tr>
+        <w:tc>
+          <w:tcPr>
+            <w:tcW w:w="1384" w:type="dxa"/>
+            <w:vAlign w:val="center"/>
+          </w:tcPr>
+          <w:p>
+            <w:pPr>
+              <w:pStyle w:val="NoSpacing"/>
               <w:jc w:val="center"/>
               <w:rPr>
                 <w:rFonts w:eastAsiaTheme="minorHAnsi"/>
@@ -3798,7 +4011,7 @@
           </w:tcPr>
           <w:p>
             <w:pPr>
-              <w:pStyle w:val="SemEspaamento"/>
+              <w:pStyle w:val="NoSpacing"/>
               <w:jc w:val="center"/>
               <w:rPr>
                 <w:rFonts w:eastAsiaTheme="minorHAnsi"/>
@@ -3888,13 +4101,13 @@
     </w:tbl>
     <w:p>
       <w:pPr>
-        <w:pStyle w:val="Legenda"/>
+        <w:pStyle w:val="Caption"/>
         <w:rPr>
           <w:u w:val="single"/>
           <w:lang w:val="en-US"/>
         </w:rPr>
       </w:pPr>
-      <w:bookmarkStart w:id="2" w:name="_Toc355014453"/>
+      <w:bookmarkStart w:id="1" w:name="_Toc355014453"/>
       <w:r>
         <w:rPr>
           <w:u w:val="single"/>
@@ -3943,7 +4156,7 @@
         </w:rPr>
         <w:t>: Version history</w:t>
       </w:r>
-      <w:bookmarkEnd w:id="2"/>
+      <w:bookmarkEnd w:id="1"/>
     </w:p>
     <w:p>
       <w:pPr>
@@ -3970,7 +4183,7 @@
     </w:p>
     <w:p>
       <w:pPr>
-        <w:pStyle w:val="Cabealho1"/>
+        <w:pStyle w:val="Heading1"/>
         <w:numPr>
           <w:ilvl w:val="0"/>
           <w:numId w:val="1"/>
@@ -3979,7 +4192,7 @@
           <w:lang w:val="en-US"/>
         </w:rPr>
       </w:pPr>
-      <w:bookmarkStart w:id="3" w:name="_Toc355014424"/>
+      <w:bookmarkStart w:id="2" w:name="_Toc355014424"/>
       <w:r>
         <w:rPr>
           <w:lang w:val="en-US"/>
@@ -3987,11 +4200,11 @@
         <w:lastRenderedPageBreak/>
         <w:t>Week Activities</w:t>
       </w:r>
-      <w:bookmarkEnd w:id="3"/>
+      <w:bookmarkEnd w:id="2"/>
     </w:p>
     <w:p>
       <w:pPr>
-        <w:pStyle w:val="Cabealho1"/>
+        <w:pStyle w:val="Heading1"/>
         <w:numPr>
           <w:ilvl w:val="1"/>
           <w:numId w:val="1"/>
@@ -4001,18 +4214,18 @@
           <w:lang w:val="en-US"/>
         </w:rPr>
       </w:pPr>
-      <w:bookmarkStart w:id="4" w:name="_Toc355014425"/>
+      <w:bookmarkStart w:id="3" w:name="_Toc355014425"/>
       <w:r>
         <w:rPr>
           <w:lang w:val="en-US"/>
         </w:rPr>
         <w:t>Work Executed</w:t>
       </w:r>
-      <w:bookmarkEnd w:id="4"/>
+      <w:bookmarkEnd w:id="3"/>
     </w:p>
     <w:p>
       <w:pPr>
-        <w:pStyle w:val="PargrafodaLista"/>
+        <w:pStyle w:val="ListParagraph"/>
         <w:numPr>
           <w:ilvl w:val="0"/>
           <w:numId w:val="9"/>
@@ -4063,7 +4276,7 @@
     </w:p>
     <w:p>
       <w:pPr>
-        <w:pStyle w:val="PargrafodaLista"/>
+        <w:pStyle w:val="ListParagraph"/>
         <w:numPr>
           <w:ilvl w:val="0"/>
           <w:numId w:val="9"/>
@@ -4130,7 +4343,7 @@
     </w:p>
     <w:p>
       <w:pPr>
-        <w:pStyle w:val="PargrafodaLista"/>
+        <w:pStyle w:val="ListParagraph"/>
         <w:numPr>
           <w:ilvl w:val="0"/>
           <w:numId w:val="9"/>
@@ -4149,7 +4362,7 @@
     </w:p>
     <w:p>
       <w:pPr>
-        <w:pStyle w:val="PargrafodaLista"/>
+        <w:pStyle w:val="ListParagraph"/>
         <w:numPr>
           <w:ilvl w:val="0"/>
           <w:numId w:val="9"/>
@@ -4174,7 +4387,7 @@
     </w:p>
     <w:p>
       <w:pPr>
-        <w:pStyle w:val="Cabealho1"/>
+        <w:pStyle w:val="Heading1"/>
         <w:numPr>
           <w:ilvl w:val="1"/>
           <w:numId w:val="1"/>
@@ -4184,23 +4397,24 @@
           <w:lang w:val="en-US"/>
         </w:rPr>
       </w:pPr>
-      <w:bookmarkStart w:id="5" w:name="_Toc354956861"/>
-      <w:bookmarkStart w:id="6" w:name="_Toc355014426"/>
-      <w:bookmarkStart w:id="7" w:name="_Toc354956862"/>
-      <w:bookmarkStart w:id="8" w:name="_Toc355014427"/>
-      <w:bookmarkStart w:id="9" w:name="_Toc354956863"/>
-      <w:bookmarkStart w:id="10" w:name="_Toc355014428"/>
-      <w:bookmarkStart w:id="11" w:name="_Toc354956864"/>
-      <w:bookmarkStart w:id="12" w:name="_Toc355014429"/>
-      <w:bookmarkStart w:id="13" w:name="_Toc354956865"/>
-      <w:bookmarkStart w:id="14" w:name="_Toc355014430"/>
-      <w:bookmarkStart w:id="15" w:name="_Toc354956866"/>
-      <w:bookmarkStart w:id="16" w:name="_Toc355014431"/>
-      <w:bookmarkStart w:id="17" w:name="_Toc354956867"/>
-      <w:bookmarkStart w:id="18" w:name="_Toc355014432"/>
-      <w:bookmarkStart w:id="19" w:name="_Toc354956868"/>
-      <w:bookmarkStart w:id="20" w:name="_Toc355014433"/>
-      <w:bookmarkStart w:id="21" w:name="_Toc355014434"/>
+      <w:bookmarkStart w:id="4" w:name="_Toc354956861"/>
+      <w:bookmarkStart w:id="5" w:name="_Toc355014426"/>
+      <w:bookmarkStart w:id="6" w:name="_Toc354956862"/>
+      <w:bookmarkStart w:id="7" w:name="_Toc355014427"/>
+      <w:bookmarkStart w:id="8" w:name="_Toc354956863"/>
+      <w:bookmarkStart w:id="9" w:name="_Toc355014428"/>
+      <w:bookmarkStart w:id="10" w:name="_Toc354956864"/>
+      <w:bookmarkStart w:id="11" w:name="_Toc355014429"/>
+      <w:bookmarkStart w:id="12" w:name="_Toc354956865"/>
+      <w:bookmarkStart w:id="13" w:name="_Toc355014430"/>
+      <w:bookmarkStart w:id="14" w:name="_Toc354956866"/>
+      <w:bookmarkStart w:id="15" w:name="_Toc355014431"/>
+      <w:bookmarkStart w:id="16" w:name="_Toc354956867"/>
+      <w:bookmarkStart w:id="17" w:name="_Toc355014432"/>
+      <w:bookmarkStart w:id="18" w:name="_Toc354956868"/>
+      <w:bookmarkStart w:id="19" w:name="_Toc355014433"/>
+      <w:bookmarkStart w:id="20" w:name="_Toc355014434"/>
+      <w:bookmarkEnd w:id="4"/>
       <w:bookmarkEnd w:id="5"/>
       <w:bookmarkEnd w:id="6"/>
       <w:bookmarkEnd w:id="7"/>
@@ -4216,14 +4430,13 @@
       <w:bookmarkEnd w:id="17"/>
       <w:bookmarkEnd w:id="18"/>
       <w:bookmarkEnd w:id="19"/>
+      <w:r>
+        <w:rPr>
+          <w:lang w:val="en-US"/>
+        </w:rPr>
+        <w:t>Work Analyses</w:t>
+      </w:r>
       <w:bookmarkEnd w:id="20"/>
-      <w:r>
-        <w:rPr>
-          <w:lang w:val="en-US"/>
-        </w:rPr>
-        <w:t>Work Analyses</w:t>
-      </w:r>
-      <w:bookmarkEnd w:id="21"/>
     </w:p>
     <w:p>
       <w:pPr>
@@ -4311,7 +4524,7 @@
     </w:p>
     <w:p>
       <w:pPr>
-        <w:pStyle w:val="Cabealho1"/>
+        <w:pStyle w:val="Heading1"/>
         <w:numPr>
           <w:ilvl w:val="1"/>
           <w:numId w:val="1"/>
@@ -4321,18 +4534,18 @@
           <w:lang w:val="en-US"/>
         </w:rPr>
       </w:pPr>
-      <w:bookmarkStart w:id="22" w:name="_Toc355014435"/>
+      <w:bookmarkStart w:id="21" w:name="_Toc355014435"/>
       <w:r>
         <w:rPr>
           <w:lang w:val="en-US"/>
         </w:rPr>
         <w:t>Achievements</w:t>
       </w:r>
-      <w:bookmarkEnd w:id="22"/>
+      <w:bookmarkEnd w:id="21"/>
     </w:p>
     <w:p>
       <w:pPr>
-        <w:pStyle w:val="PargrafodaLista"/>
+        <w:pStyle w:val="ListParagraph"/>
         <w:numPr>
           <w:ilvl w:val="0"/>
           <w:numId w:val="9"/>
@@ -4370,7 +4583,7 @@
     </w:p>
     <w:p>
       <w:pPr>
-        <w:pStyle w:val="PargrafodaLista"/>
+        <w:pStyle w:val="ListParagraph"/>
         <w:numPr>
           <w:ilvl w:val="0"/>
           <w:numId w:val="9"/>
@@ -4389,7 +4602,7 @@
     </w:p>
     <w:p>
       <w:pPr>
-        <w:pStyle w:val="Cabealho1"/>
+        <w:pStyle w:val="Heading1"/>
         <w:numPr>
           <w:ilvl w:val="0"/>
           <w:numId w:val="1"/>
@@ -4399,26 +4612,26 @@
           <w:lang w:val="en-US"/>
         </w:rPr>
       </w:pPr>
-      <w:bookmarkStart w:id="23" w:name="_Toc354956871"/>
-      <w:bookmarkStart w:id="24" w:name="_Toc355014436"/>
-      <w:bookmarkStart w:id="25" w:name="_Toc354956872"/>
-      <w:bookmarkStart w:id="26" w:name="_Toc355014437"/>
-      <w:bookmarkStart w:id="27" w:name="_Toc355014438"/>
+      <w:bookmarkStart w:id="22" w:name="_Toc354956871"/>
+      <w:bookmarkStart w:id="23" w:name="_Toc355014436"/>
+      <w:bookmarkStart w:id="24" w:name="_Toc354956872"/>
+      <w:bookmarkStart w:id="25" w:name="_Toc355014437"/>
+      <w:bookmarkStart w:id="26" w:name="_Toc355014438"/>
+      <w:bookmarkEnd w:id="22"/>
       <w:bookmarkEnd w:id="23"/>
       <w:bookmarkEnd w:id="24"/>
       <w:bookmarkEnd w:id="25"/>
+      <w:r>
+        <w:rPr>
+          <w:lang w:val="en-US"/>
+        </w:rPr>
+        <w:t>Impediments</w:t>
+      </w:r>
       <w:bookmarkEnd w:id="26"/>
-      <w:r>
-        <w:rPr>
-          <w:lang w:val="en-US"/>
-        </w:rPr>
-        <w:t>Impediments</w:t>
-      </w:r>
-      <w:bookmarkEnd w:id="27"/>
     </w:p>
     <w:p>
       <w:pPr>
-        <w:pStyle w:val="PargrafodaLista"/>
+        <w:pStyle w:val="ListParagraph"/>
         <w:rPr>
           <w:color w:val="FF0000"/>
           <w:lang w:val="en-US"/>
@@ -4433,7 +4646,7 @@
     </w:p>
     <w:p>
       <w:pPr>
-        <w:pStyle w:val="Cabealho1"/>
+        <w:pStyle w:val="Heading1"/>
         <w:numPr>
           <w:ilvl w:val="0"/>
           <w:numId w:val="1"/>
@@ -4443,7 +4656,7 @@
           <w:lang w:val="en-US"/>
         </w:rPr>
       </w:pPr>
-      <w:bookmarkStart w:id="28" w:name="_Toc355014439"/>
+      <w:bookmarkStart w:id="27" w:name="_Toc355014439"/>
       <w:r>
         <w:rPr>
           <w:lang w:val="en-US"/>
@@ -4464,11 +4677,11 @@
         </w:rPr>
         <w:t xml:space="preserve"> Next Week</w:t>
       </w:r>
-      <w:bookmarkEnd w:id="28"/>
+      <w:bookmarkEnd w:id="27"/>
     </w:p>
     <w:p>
       <w:pPr>
-        <w:pStyle w:val="PargrafodaLista"/>
+        <w:pStyle w:val="ListParagraph"/>
         <w:numPr>
           <w:ilvl w:val="0"/>
           <w:numId w:val="11"/>
@@ -4511,7 +4724,7 @@
     </w:p>
     <w:p>
       <w:pPr>
-        <w:pStyle w:val="PargrafodaLista"/>
+        <w:pStyle w:val="ListParagraph"/>
         <w:numPr>
           <w:ilvl w:val="0"/>
           <w:numId w:val="11"/>
@@ -4530,7 +4743,7 @@
     </w:p>
     <w:p>
       <w:pPr>
-        <w:pStyle w:val="PargrafodaLista"/>
+        <w:pStyle w:val="ListParagraph"/>
         <w:numPr>
           <w:ilvl w:val="0"/>
           <w:numId w:val="11"/>
@@ -4549,7 +4762,7 @@
     </w:p>
     <w:p>
       <w:pPr>
-        <w:pStyle w:val="PargrafodaLista"/>
+        <w:pStyle w:val="ListParagraph"/>
         <w:numPr>
           <w:ilvl w:val="0"/>
           <w:numId w:val="11"/>
@@ -4580,7 +4793,7 @@
     </w:p>
     <w:p>
       <w:pPr>
-        <w:pStyle w:val="PargrafodaLista"/>
+        <w:pStyle w:val="ListParagraph"/>
         <w:numPr>
           <w:ilvl w:val="0"/>
           <w:numId w:val="11"/>
@@ -4612,7 +4825,7 @@
     </w:p>
     <w:p>
       <w:pPr>
-        <w:pStyle w:val="Cabealho1"/>
+        <w:pStyle w:val="Heading1"/>
         <w:numPr>
           <w:ilvl w:val="0"/>
           <w:numId w:val="1"/>
@@ -4621,11 +4834,11 @@
           <w:lang w:val="en-US"/>
         </w:rPr>
       </w:pPr>
-      <w:bookmarkStart w:id="29" w:name="_Toc354956875"/>
-      <w:bookmarkStart w:id="30" w:name="_Toc355014440"/>
-      <w:bookmarkStart w:id="31" w:name="_Toc355014441"/>
+      <w:bookmarkStart w:id="28" w:name="_Toc354956875"/>
+      <w:bookmarkStart w:id="29" w:name="_Toc355014440"/>
+      <w:bookmarkStart w:id="30" w:name="_Toc355014441"/>
+      <w:bookmarkEnd w:id="28"/>
       <w:bookmarkEnd w:id="29"/>
-      <w:bookmarkEnd w:id="30"/>
       <w:r>
         <w:rPr>
           <w:lang w:val="en-US"/>
@@ -4633,7 +4846,7 @@
         <w:lastRenderedPageBreak/>
         <w:t>Progress</w:t>
       </w:r>
-      <w:bookmarkEnd w:id="31"/>
+      <w:bookmarkEnd w:id="30"/>
     </w:p>
     <w:p>
       <w:pPr>
@@ -4644,7 +4857,7 @@
     </w:p>
     <w:p>
       <w:pPr>
-        <w:pStyle w:val="Cabealho1"/>
+        <w:pStyle w:val="Heading1"/>
         <w:numPr>
           <w:ilvl w:val="1"/>
           <w:numId w:val="1"/>
@@ -4653,14 +4866,14 @@
           <w:lang w:val="en-US"/>
         </w:rPr>
       </w:pPr>
-      <w:bookmarkStart w:id="32" w:name="_Toc355014442"/>
+      <w:bookmarkStart w:id="31" w:name="_Toc355014442"/>
       <w:r>
         <w:rPr>
           <w:lang w:val="en-US"/>
         </w:rPr>
         <w:t>Earned value and/or Gantt Image</w:t>
       </w:r>
-      <w:bookmarkEnd w:id="32"/>
+      <w:bookmarkEnd w:id="31"/>
     </w:p>
     <w:p>
       <w:pPr>
@@ -4722,7 +4935,7 @@
     </w:p>
     <w:p>
       <w:pPr>
-        <w:pStyle w:val="Legenda"/>
+        <w:pStyle w:val="Caption"/>
         <w:tabs>
           <w:tab w:val="left" w:pos="967"/>
           <w:tab w:val="center" w:pos="4252"/>
@@ -4743,7 +4956,7 @@
         </w:rPr>
         <w:tab/>
       </w:r>
-      <w:bookmarkStart w:id="33" w:name="_Toc355014449"/>
+      <w:bookmarkStart w:id="32" w:name="_Toc355014449"/>
       <w:r>
         <w:rPr>
           <w:lang w:val="en-US"/>
@@ -4778,7 +4991,7 @@
         </w:rPr>
         <w:t>: Earned Value</w:t>
       </w:r>
-      <w:bookmarkEnd w:id="33"/>
+      <w:bookmarkEnd w:id="32"/>
     </w:p>
     <w:p>
       <w:pPr>
@@ -4898,7 +5111,7 @@
     </w:p>
     <w:p>
       <w:pPr>
-        <w:pStyle w:val="Cabealho1"/>
+        <w:pStyle w:val="Heading1"/>
         <w:numPr>
           <w:ilvl w:val="1"/>
           <w:numId w:val="1"/>
@@ -4907,26 +5120,26 @@
           <w:lang w:val="en-US"/>
         </w:rPr>
       </w:pPr>
-      <w:bookmarkStart w:id="34" w:name="_Toc354956878"/>
-      <w:bookmarkStart w:id="35" w:name="_Toc355014443"/>
-      <w:bookmarkStart w:id="36" w:name="_Toc354956879"/>
-      <w:bookmarkStart w:id="37" w:name="_Toc355014444"/>
-      <w:bookmarkStart w:id="38" w:name="_Toc354956880"/>
-      <w:bookmarkStart w:id="39" w:name="_Toc355014445"/>
-      <w:bookmarkStart w:id="40" w:name="_Toc355014446"/>
+      <w:bookmarkStart w:id="33" w:name="_Toc354956878"/>
+      <w:bookmarkStart w:id="34" w:name="_Toc355014443"/>
+      <w:bookmarkStart w:id="35" w:name="_Toc354956879"/>
+      <w:bookmarkStart w:id="36" w:name="_Toc355014444"/>
+      <w:bookmarkStart w:id="37" w:name="_Toc354956880"/>
+      <w:bookmarkStart w:id="38" w:name="_Toc355014445"/>
+      <w:bookmarkStart w:id="39" w:name="_Toc355014446"/>
+      <w:bookmarkEnd w:id="33"/>
       <w:bookmarkEnd w:id="34"/>
       <w:bookmarkEnd w:id="35"/>
       <w:bookmarkEnd w:id="36"/>
       <w:bookmarkEnd w:id="37"/>
       <w:bookmarkEnd w:id="38"/>
+      <w:r>
+        <w:rPr>
+          <w:lang w:val="en-US"/>
+        </w:rPr>
+        <w:t>Effort by task</w:t>
+      </w:r>
       <w:bookmarkEnd w:id="39"/>
-      <w:r>
-        <w:rPr>
-          <w:lang w:val="en-US"/>
-        </w:rPr>
-        <w:t>Effort by task</w:t>
-      </w:r>
-      <w:bookmarkEnd w:id="40"/>
     </w:p>
     <w:p>
       <w:pPr>
@@ -5002,13 +5215,13 @@
     </w:p>
     <w:p>
       <w:pPr>
-        <w:pStyle w:val="Legenda"/>
+        <w:pStyle w:val="Caption"/>
         <w:jc w:val="center"/>
         <w:rPr>
           <w:lang w:val="en-US"/>
         </w:rPr>
       </w:pPr>
-      <w:bookmarkStart w:id="41" w:name="_Toc355014450"/>
+      <w:bookmarkStart w:id="40" w:name="_Toc355014450"/>
       <w:r>
         <w:rPr>
           <w:lang w:val="en-US"/>
@@ -5043,11 +5256,11 @@
         </w:rPr>
         <w:t>: Week effort by task type</w:t>
       </w:r>
-      <w:bookmarkEnd w:id="41"/>
+      <w:bookmarkEnd w:id="40"/>
     </w:p>
     <w:p>
       <w:pPr>
-        <w:pStyle w:val="Cabealho1"/>
+        <w:pStyle w:val="Heading1"/>
         <w:numPr>
           <w:ilvl w:val="1"/>
           <w:numId w:val="1"/>
@@ -5056,20 +5269,21 @@
           <w:lang w:val="en-US"/>
         </w:rPr>
       </w:pPr>
-      <w:bookmarkStart w:id="42" w:name="_Toc355014447"/>
+      <w:bookmarkStart w:id="41" w:name="_Toc355014447"/>
       <w:r>
         <w:rPr>
           <w:lang w:val="en-US"/>
         </w:rPr>
         <w:t>Individual effort</w:t>
       </w:r>
-      <w:bookmarkEnd w:id="42"/>
+      <w:bookmarkEnd w:id="41"/>
     </w:p>
     <w:p>
       <w:pPr>
         <w:keepNext/>
         <w:jc w:val="center"/>
       </w:pPr>
+      <w:bookmarkStart w:id="42" w:name="_GoBack"/>
       <w:r>
         <w:rPr>
           <w:noProof/>
@@ -5123,10 +5337,11 @@
           </wp:inline>
         </w:drawing>
       </w:r>
+      <w:bookmarkEnd w:id="42"/>
     </w:p>
     <w:p>
       <w:pPr>
-        <w:pStyle w:val="Legenda"/>
+        <w:pStyle w:val="Caption"/>
         <w:jc w:val="center"/>
         <w:rPr>
           <w:lang w:val="en-US"/>
@@ -5171,7 +5386,7 @@
     </w:p>
     <w:tbl>
       <w:tblPr>
-        <w:tblStyle w:val="Tabelacomgrelha"/>
+        <w:tblStyle w:val="TableGrid"/>
         <w:tblW w:w="0" w:type="auto"/>
         <w:jc w:val="center"/>
         <w:tblLook w:val="04A0" w:firstRow="1" w:lastRow="0" w:firstColumn="1" w:lastColumn="0" w:noHBand="0" w:noVBand="1"/>
@@ -5417,7 +5632,7 @@
     </w:tbl>
     <w:p>
       <w:pPr>
-        <w:pStyle w:val="Legenda"/>
+        <w:pStyle w:val="Caption"/>
         <w:jc w:val="center"/>
         <w:rPr>
           <w:lang w:val="en-US"/>
@@ -5462,7 +5677,7 @@
     </w:p>
     <w:p>
       <w:pPr>
-        <w:pStyle w:val="Cabealho1"/>
+        <w:pStyle w:val="Heading1"/>
         <w:numPr>
           <w:ilvl w:val="0"/>
           <w:numId w:val="1"/>
@@ -5504,7 +5719,7 @@
     </w:p>
     <w:p>
       <w:pPr>
-        <w:pStyle w:val="PargrafodaLista"/>
+        <w:pStyle w:val="ListParagraph"/>
         <w:numPr>
           <w:ilvl w:val="0"/>
           <w:numId w:val="13"/>
@@ -5539,7 +5754,7 @@
     </w:p>
     <w:p>
       <w:pPr>
-        <w:pStyle w:val="PargrafodaLista"/>
+        <w:pStyle w:val="ListParagraph"/>
         <w:numPr>
           <w:ilvl w:val="0"/>
           <w:numId w:val="13"/>
@@ -5574,7 +5789,7 @@
     </w:p>
     <w:p>
       <w:pPr>
-        <w:pStyle w:val="PargrafodaLista"/>
+        <w:pStyle w:val="ListParagraph"/>
         <w:numPr>
           <w:ilvl w:val="0"/>
           <w:numId w:val="13"/>
@@ -5609,7 +5824,7 @@
     </w:p>
     <w:p>
       <w:pPr>
-        <w:pStyle w:val="PargrafodaLista"/>
+        <w:pStyle w:val="ListParagraph"/>
         <w:numPr>
           <w:ilvl w:val="0"/>
           <w:numId w:val="13"/>
@@ -5644,7 +5859,7 @@
     </w:p>
     <w:p>
       <w:pPr>
-        <w:pStyle w:val="PargrafodaLista"/>
+        <w:pStyle w:val="ListParagraph"/>
         <w:numPr>
           <w:ilvl w:val="0"/>
           <w:numId w:val="13"/>
@@ -5679,7 +5894,7 @@
     </w:p>
     <w:p>
       <w:pPr>
-        <w:pStyle w:val="PargrafodaLista"/>
+        <w:pStyle w:val="ListParagraph"/>
         <w:numPr>
           <w:ilvl w:val="0"/>
           <w:numId w:val="13"/>
@@ -5714,7 +5929,7 @@
     </w:p>
     <w:p>
       <w:pPr>
-        <w:pStyle w:val="PargrafodaLista"/>
+        <w:pStyle w:val="ListParagraph"/>
         <w:numPr>
           <w:ilvl w:val="0"/>
           <w:numId w:val="13"/>
@@ -5791,7 +6006,7 @@
     </w:p>
     <w:p>
       <w:pPr>
-        <w:pStyle w:val="PargrafodaLista"/>
+        <w:pStyle w:val="ListParagraph"/>
         <w:numPr>
           <w:ilvl w:val="0"/>
           <w:numId w:val="14"/>
@@ -5826,7 +6041,7 @@
     </w:p>
     <w:p>
       <w:pPr>
-        <w:pStyle w:val="PargrafodaLista"/>
+        <w:pStyle w:val="ListParagraph"/>
         <w:numPr>
           <w:ilvl w:val="0"/>
           <w:numId w:val="14"/>
@@ -5891,7 +6106,7 @@
     </w:p>
     <w:p>
       <w:pPr>
-        <w:pStyle w:val="PargrafodaLista"/>
+        <w:pStyle w:val="ListParagraph"/>
         <w:numPr>
           <w:ilvl w:val="0"/>
           <w:numId w:val="14"/>
@@ -5948,7 +6163,7 @@
     </w:p>
     <w:p>
       <w:pPr>
-        <w:pStyle w:val="PargrafodaLista"/>
+        <w:pStyle w:val="ListParagraph"/>
         <w:numPr>
           <w:ilvl w:val="0"/>
           <w:numId w:val="15"/>
@@ -5983,7 +6198,7 @@
     </w:p>
     <w:p>
       <w:pPr>
-        <w:pStyle w:val="PargrafodaLista"/>
+        <w:pStyle w:val="ListParagraph"/>
         <w:numPr>
           <w:ilvl w:val="0"/>
           <w:numId w:val="15"/>
@@ -6018,7 +6233,7 @@
     </w:p>
     <w:p>
       <w:pPr>
-        <w:pStyle w:val="PargrafodaLista"/>
+        <w:pStyle w:val="ListParagraph"/>
         <w:numPr>
           <w:ilvl w:val="0"/>
           <w:numId w:val="15"/>
@@ -6053,7 +6268,7 @@
     </w:p>
     <w:p>
       <w:pPr>
-        <w:pStyle w:val="PargrafodaLista"/>
+        <w:pStyle w:val="ListParagraph"/>
         <w:numPr>
           <w:ilvl w:val="0"/>
           <w:numId w:val="15"/>
@@ -6088,7 +6303,7 @@
     </w:p>
     <w:p>
       <w:pPr>
-        <w:pStyle w:val="PargrafodaLista"/>
+        <w:pStyle w:val="ListParagraph"/>
         <w:numPr>
           <w:ilvl w:val="0"/>
           <w:numId w:val="15"/>
@@ -6123,7 +6338,7 @@
     </w:p>
     <w:p>
       <w:pPr>
-        <w:pStyle w:val="PargrafodaLista"/>
+        <w:pStyle w:val="ListParagraph"/>
         <w:numPr>
           <w:ilvl w:val="0"/>
           <w:numId w:val="15"/>
@@ -6218,7 +6433,7 @@
     </w:p>
     <w:p>
       <w:pPr>
-        <w:pStyle w:val="PargrafodaLista"/>
+        <w:pStyle w:val="ListParagraph"/>
         <w:numPr>
           <w:ilvl w:val="0"/>
           <w:numId w:val="16"/>
@@ -6266,7 +6481,7 @@
     </w:p>
     <w:p>
       <w:pPr>
-        <w:pStyle w:val="PargrafodaLista"/>
+        <w:pStyle w:val="ListParagraph"/>
         <w:numPr>
           <w:ilvl w:val="0"/>
           <w:numId w:val="16"/>
@@ -6315,7 +6530,7 @@
     </w:p>
     <w:p>
       <w:pPr>
-        <w:pStyle w:val="PargrafodaLista"/>
+        <w:pStyle w:val="ListParagraph"/>
         <w:numPr>
           <w:ilvl w:val="0"/>
           <w:numId w:val="16"/>
@@ -6397,7 +6612,7 @@
     </w:p>
     <w:p>
       <w:pPr>
-        <w:pStyle w:val="PargrafodaLista"/>
+        <w:pStyle w:val="ListParagraph"/>
         <w:numPr>
           <w:ilvl w:val="0"/>
           <w:numId w:val="17"/>
@@ -6432,7 +6647,7 @@
     </w:p>
     <w:p>
       <w:pPr>
-        <w:pStyle w:val="PargrafodaLista"/>
+        <w:pStyle w:val="ListParagraph"/>
         <w:numPr>
           <w:ilvl w:val="0"/>
           <w:numId w:val="17"/>
@@ -6467,7 +6682,7 @@
     </w:p>
     <w:p>
       <w:pPr>
-        <w:pStyle w:val="PargrafodaLista"/>
+        <w:pStyle w:val="ListParagraph"/>
         <w:numPr>
           <w:ilvl w:val="0"/>
           <w:numId w:val="17"/>
@@ -6538,7 +6753,7 @@
     </w:p>
     <w:p>
       <w:pPr>
-        <w:pStyle w:val="PargrafodaLista"/>
+        <w:pStyle w:val="ListParagraph"/>
         <w:numPr>
           <w:ilvl w:val="0"/>
           <w:numId w:val="17"/>
@@ -6609,7 +6824,7 @@
     </w:p>
     <w:p>
       <w:pPr>
-        <w:pStyle w:val="PargrafodaLista"/>
+        <w:pStyle w:val="ListParagraph"/>
         <w:numPr>
           <w:ilvl w:val="0"/>
           <w:numId w:val="18"/>
@@ -6672,7 +6887,7 @@
     </w:p>
     <w:p>
       <w:pPr>
-        <w:pStyle w:val="PargrafodaLista"/>
+        <w:pStyle w:val="ListParagraph"/>
         <w:numPr>
           <w:ilvl w:val="0"/>
           <w:numId w:val="18"/>
@@ -6721,7 +6936,7 @@
     </w:p>
     <w:p>
       <w:pPr>
-        <w:pStyle w:val="PargrafodaLista"/>
+        <w:pStyle w:val="ListParagraph"/>
         <w:numPr>
           <w:ilvl w:val="0"/>
           <w:numId w:val="18"/>
@@ -6778,7 +6993,7 @@
     </w:p>
     <w:p>
       <w:pPr>
-        <w:pStyle w:val="PargrafodaLista"/>
+        <w:pStyle w:val="ListParagraph"/>
         <w:numPr>
           <w:ilvl w:val="0"/>
           <w:numId w:val="18"/>
@@ -6827,7 +7042,7 @@
     </w:p>
     <w:p>
       <w:pPr>
-        <w:pStyle w:val="PargrafodaLista"/>
+        <w:pStyle w:val="ListParagraph"/>
         <w:numPr>
           <w:ilvl w:val="0"/>
           <w:numId w:val="18"/>
@@ -6862,7 +7077,7 @@
     </w:p>
     <w:p>
       <w:pPr>
-        <w:pStyle w:val="PargrafodaLista"/>
+        <w:pStyle w:val="ListParagraph"/>
         <w:numPr>
           <w:ilvl w:val="0"/>
           <w:numId w:val="18"/>
@@ -6910,7 +7125,6 @@
           <w:lang w:val="en-US"/>
         </w:rPr>
       </w:pPr>
-      <w:proofErr w:type="spellStart"/>
       <w:r>
         <w:rPr>
           <w:rFonts w:ascii="Arial" w:hAnsi="Arial" w:cs="Arial"/>
@@ -6918,9 +7132,8 @@
           <w:shd w:val="clear" w:color="auto" w:fill="FFFFFF"/>
           <w:lang w:val="en-US"/>
         </w:rPr>
-        <w:t>Rui</w:t>
-      </w:r>
-      <w:proofErr w:type="spellEnd"/>
+        <w:t>Rui Ganhoto - Tasks done:</w:t>
+      </w:r>
       <w:r>
         <w:rPr>
           <w:rFonts w:ascii="Arial" w:hAnsi="Arial" w:cs="Arial"/>
@@ -6928,41 +7141,12 @@
           <w:shd w:val="clear" w:color="auto" w:fill="FFFFFF"/>
           <w:lang w:val="en-US"/>
         </w:rPr>
-        <w:t xml:space="preserve"> </w:t>
-      </w:r>
-      <w:proofErr w:type="spellStart"/>
-      <w:r>
-        <w:rPr>
-          <w:rFonts w:ascii="Arial" w:hAnsi="Arial" w:cs="Arial"/>
-          <w:b/>
-          <w:shd w:val="clear" w:color="auto" w:fill="FFFFFF"/>
-          <w:lang w:val="en-US"/>
-        </w:rPr>
-        <w:t>Ganhoto</w:t>
-      </w:r>
-      <w:proofErr w:type="spellEnd"/>
-      <w:r>
-        <w:rPr>
-          <w:rFonts w:ascii="Arial" w:hAnsi="Arial" w:cs="Arial"/>
-          <w:b/>
-          <w:shd w:val="clear" w:color="auto" w:fill="FFFFFF"/>
-          <w:lang w:val="en-US"/>
-        </w:rPr>
-        <w:t xml:space="preserve"> - Tasks done:</w:t>
-      </w:r>
-      <w:r>
-        <w:rPr>
-          <w:rFonts w:ascii="Arial" w:hAnsi="Arial" w:cs="Arial"/>
-          <w:b/>
-          <w:shd w:val="clear" w:color="auto" w:fill="FFFFFF"/>
-          <w:lang w:val="en-US"/>
-        </w:rPr>
         <w:tab/>
       </w:r>
     </w:p>
     <w:p>
       <w:pPr>
-        <w:pStyle w:val="PargrafodaLista"/>
+        <w:pStyle w:val="ListParagraph"/>
         <w:numPr>
           <w:ilvl w:val="0"/>
           <w:numId w:val="20"/>
@@ -6997,7 +7181,7 @@
     </w:p>
     <w:p>
       <w:pPr>
-        <w:pStyle w:val="PargrafodaLista"/>
+        <w:pStyle w:val="ListParagraph"/>
         <w:numPr>
           <w:ilvl w:val="0"/>
           <w:numId w:val="20"/>
@@ -7032,7 +7216,7 @@
     </w:p>
     <w:p>
       <w:pPr>
-        <w:pStyle w:val="PargrafodaLista"/>
+        <w:pStyle w:val="ListParagraph"/>
         <w:numPr>
           <w:ilvl w:val="0"/>
           <w:numId w:val="20"/>
@@ -7107,7 +7291,7 @@
 <w:ftr xmlns:wpc="http://schemas.microsoft.com/office/word/2010/wordprocessingCanvas" xmlns:mc="http://schemas.openxmlformats.org/markup-compatibility/2006" xmlns:o="urn:schemas-microsoft-com:office:office" xmlns:r="http://schemas.openxmlformats.org/officeDocument/2006/relationships" xmlns:m="http://schemas.openxmlformats.org/officeDocument/2006/math" xmlns:v="urn:schemas-microsoft-com:vml" xmlns:wp14="http://schemas.microsoft.com/office/word/2010/wordprocessingDrawing" xmlns:wp="http://schemas.openxmlformats.org/drawingml/2006/wordprocessingDrawing" xmlns:w10="urn:schemas-microsoft-com:office:word" xmlns:w="http://schemas.openxmlformats.org/wordprocessingml/2006/main" xmlns:w14="http://schemas.microsoft.com/office/word/2010/wordml" xmlns:w15="http://schemas.microsoft.com/office/word/2012/wordml" xmlns:wpg="http://schemas.microsoft.com/office/word/2010/wordprocessingGroup" xmlns:wpi="http://schemas.microsoft.com/office/word/2010/wordprocessingInk" xmlns:wne="http://schemas.microsoft.com/office/word/2006/wordml" xmlns:wps="http://schemas.microsoft.com/office/word/2010/wordprocessingShape" mc:Ignorable="w14 w15 wp14">
   <w:p>
     <w:pPr>
-      <w:pStyle w:val="Rodap"/>
+      <w:pStyle w:val="Footer"/>
     </w:pPr>
     <w:r>
       <w:t>Projeto Soft</w:t>
@@ -7118,7 +7302,7 @@
   </w:p>
   <w:p>
     <w:pPr>
-      <w:pStyle w:val="Rodap"/>
+      <w:pStyle w:val="Footer"/>
     </w:pPr>
     <w:sdt>
       <w:sdtPr>
@@ -7148,7 +7332,7 @@
 <w:ftr xmlns:wpc="http://schemas.microsoft.com/office/word/2010/wordprocessingCanvas" xmlns:mc="http://schemas.openxmlformats.org/markup-compatibility/2006" xmlns:o="urn:schemas-microsoft-com:office:office" xmlns:r="http://schemas.openxmlformats.org/officeDocument/2006/relationships" xmlns:m="http://schemas.openxmlformats.org/officeDocument/2006/math" xmlns:v="urn:schemas-microsoft-com:vml" xmlns:wp14="http://schemas.microsoft.com/office/word/2010/wordprocessingDrawing" xmlns:wp="http://schemas.openxmlformats.org/drawingml/2006/wordprocessingDrawing" xmlns:w10="urn:schemas-microsoft-com:office:word" xmlns:w="http://schemas.openxmlformats.org/wordprocessingml/2006/main" xmlns:w14="http://schemas.microsoft.com/office/word/2010/wordml" xmlns:w15="http://schemas.microsoft.com/office/word/2012/wordml" xmlns:wpg="http://schemas.microsoft.com/office/word/2010/wordprocessingGroup" xmlns:wpi="http://schemas.microsoft.com/office/word/2010/wordprocessingInk" xmlns:wne="http://schemas.microsoft.com/office/word/2006/wordml" xmlns:wps="http://schemas.microsoft.com/office/word/2010/wordprocessingShape" mc:Ignorable="w14 w15 wp14">
   <w:p>
     <w:pPr>
-      <w:pStyle w:val="Rodap"/>
+      <w:pStyle w:val="Footer"/>
     </w:pPr>
     <w:r>
       <w:t>Projeto Software 2013</w:t>
@@ -7162,7 +7346,7 @@
   </w:p>
   <w:p>
     <w:pPr>
-      <w:pStyle w:val="Rodap"/>
+      <w:pStyle w:val="Footer"/>
       <w:tabs>
         <w:tab w:val="clear" w:pos="4252"/>
       </w:tabs>
@@ -7192,7 +7376,7 @@
 <w:ftr xmlns:wpc="http://schemas.microsoft.com/office/word/2010/wordprocessingCanvas" xmlns:mc="http://schemas.openxmlformats.org/markup-compatibility/2006" xmlns:o="urn:schemas-microsoft-com:office:office" xmlns:r="http://schemas.openxmlformats.org/officeDocument/2006/relationships" xmlns:m="http://schemas.openxmlformats.org/officeDocument/2006/math" xmlns:v="urn:schemas-microsoft-com:vml" xmlns:wp14="http://schemas.microsoft.com/office/word/2010/wordprocessingDrawing" xmlns:wp="http://schemas.openxmlformats.org/drawingml/2006/wordprocessingDrawing" xmlns:w10="urn:schemas-microsoft-com:office:word" xmlns:w="http://schemas.openxmlformats.org/wordprocessingml/2006/main" xmlns:w14="http://schemas.microsoft.com/office/word/2010/wordml" xmlns:w15="http://schemas.microsoft.com/office/word/2012/wordml" xmlns:wpg="http://schemas.microsoft.com/office/word/2010/wordprocessingGroup" xmlns:wpi="http://schemas.microsoft.com/office/word/2010/wordprocessingInk" xmlns:wne="http://schemas.microsoft.com/office/word/2006/wordml" xmlns:wps="http://schemas.microsoft.com/office/word/2010/wordprocessingShape" mc:Ignorable="w14 w15 wp14">
   <w:p>
     <w:pPr>
-      <w:pStyle w:val="Rodap"/>
+      <w:pStyle w:val="Footer"/>
     </w:pPr>
     <w:r>
       <w:t>Projeto Software 2013</w:t>
@@ -7200,7 +7384,7 @@
   </w:p>
   <w:p>
     <w:pPr>
-      <w:pStyle w:val="Rodap"/>
+      <w:pStyle w:val="Footer"/>
     </w:pPr>
     <w:sdt>
       <w:sdtPr>
@@ -7235,7 +7419,7 @@
       <w:rPr>
         <w:noProof/>
       </w:rPr>
-      <w:t>5</w:t>
+      <w:t>4</w:t>
     </w:r>
     <w:r>
       <w:rPr>
@@ -7251,7 +7435,7 @@
 <w:ftr xmlns:wpc="http://schemas.microsoft.com/office/word/2010/wordprocessingCanvas" xmlns:mc="http://schemas.openxmlformats.org/markup-compatibility/2006" xmlns:o="urn:schemas-microsoft-com:office:office" xmlns:r="http://schemas.openxmlformats.org/officeDocument/2006/relationships" xmlns:m="http://schemas.openxmlformats.org/officeDocument/2006/math" xmlns:v="urn:schemas-microsoft-com:vml" xmlns:wp14="http://schemas.microsoft.com/office/word/2010/wordprocessingDrawing" xmlns:wp="http://schemas.openxmlformats.org/drawingml/2006/wordprocessingDrawing" xmlns:w10="urn:schemas-microsoft-com:office:word" xmlns:w="http://schemas.openxmlformats.org/wordprocessingml/2006/main" xmlns:w14="http://schemas.microsoft.com/office/word/2010/wordml" xmlns:w15="http://schemas.microsoft.com/office/word/2012/wordml" xmlns:wpg="http://schemas.microsoft.com/office/word/2010/wordprocessingGroup" xmlns:wpi="http://schemas.microsoft.com/office/word/2010/wordprocessingInk" xmlns:wne="http://schemas.microsoft.com/office/word/2006/wordml" xmlns:wps="http://schemas.microsoft.com/office/word/2010/wordprocessingShape" mc:Ignorable="w14 w15 wp14">
   <w:p>
     <w:pPr>
-      <w:pStyle w:val="Rodap"/>
+      <w:pStyle w:val="Footer"/>
     </w:pPr>
     <w:r>
       <w:t>Projeto Software 2013</w:t>
@@ -7265,7 +7449,7 @@
   </w:p>
   <w:p>
     <w:pPr>
-      <w:pStyle w:val="Rodap"/>
+      <w:pStyle w:val="Footer"/>
       <w:tabs>
         <w:tab w:val="clear" w:pos="4252"/>
       </w:tabs>
@@ -7341,7 +7525,7 @@
 <w:hdr xmlns:wpc="http://schemas.microsoft.com/office/word/2010/wordprocessingCanvas" xmlns:mc="http://schemas.openxmlformats.org/markup-compatibility/2006" xmlns:o="urn:schemas-microsoft-com:office:office" xmlns:r="http://schemas.openxmlformats.org/officeDocument/2006/relationships" xmlns:m="http://schemas.openxmlformats.org/officeDocument/2006/math" xmlns:v="urn:schemas-microsoft-com:vml" xmlns:wp14="http://schemas.microsoft.com/office/word/2010/wordprocessingDrawing" xmlns:wp="http://schemas.openxmlformats.org/drawingml/2006/wordprocessingDrawing" xmlns:w10="urn:schemas-microsoft-com:office:word" xmlns:w="http://schemas.openxmlformats.org/wordprocessingml/2006/main" xmlns:w14="http://schemas.microsoft.com/office/word/2010/wordml" xmlns:w15="http://schemas.microsoft.com/office/word/2012/wordml" xmlns:wpg="http://schemas.microsoft.com/office/word/2010/wordprocessingGroup" xmlns:wpi="http://schemas.microsoft.com/office/word/2010/wordprocessingInk" xmlns:wne="http://schemas.microsoft.com/office/word/2006/wordml" xmlns:wps="http://schemas.microsoft.com/office/word/2010/wordprocessingShape" mc:Ignorable="w14 w15 wp14">
   <w:p>
     <w:pPr>
-      <w:pStyle w:val="Cabealho"/>
+      <w:pStyle w:val="Header"/>
       <w:rPr>
         <w:lang w:val="en-US"/>
       </w:rPr>
@@ -7440,7 +7624,7 @@
   </w:p>
   <w:p>
     <w:pPr>
-      <w:pStyle w:val="Cabealho"/>
+      <w:pStyle w:val="Header"/>
       <w:rPr>
         <w:lang w:val="en-GB"/>
       </w:rPr>
@@ -7513,7 +7697,7 @@
 <w:hdr xmlns:wpc="http://schemas.microsoft.com/office/word/2010/wordprocessingCanvas" xmlns:mc="http://schemas.openxmlformats.org/markup-compatibility/2006" xmlns:o="urn:schemas-microsoft-com:office:office" xmlns:r="http://schemas.openxmlformats.org/officeDocument/2006/relationships" xmlns:m="http://schemas.openxmlformats.org/officeDocument/2006/math" xmlns:v="urn:schemas-microsoft-com:vml" xmlns:wp14="http://schemas.microsoft.com/office/word/2010/wordprocessingDrawing" xmlns:wp="http://schemas.openxmlformats.org/drawingml/2006/wordprocessingDrawing" xmlns:w10="urn:schemas-microsoft-com:office:word" xmlns:w="http://schemas.openxmlformats.org/wordprocessingml/2006/main" xmlns:w14="http://schemas.microsoft.com/office/word/2010/wordml" xmlns:w15="http://schemas.microsoft.com/office/word/2012/wordml" xmlns:wpg="http://schemas.microsoft.com/office/word/2010/wordprocessingGroup" xmlns:wpi="http://schemas.microsoft.com/office/word/2010/wordprocessingInk" xmlns:wne="http://schemas.microsoft.com/office/word/2006/wordml" xmlns:wps="http://schemas.microsoft.com/office/word/2010/wordprocessingShape" mc:Ignorable="w14 w15 wp14">
   <w:p>
     <w:pPr>
-      <w:pStyle w:val="Cabealho"/>
+      <w:pStyle w:val="Header"/>
       <w:rPr>
         <w:lang w:val="en-GB"/>
       </w:rPr>
@@ -7612,7 +7796,7 @@
   </w:p>
   <w:p>
     <w:pPr>
-      <w:pStyle w:val="Cabealho"/>
+      <w:pStyle w:val="Header"/>
       <w:rPr>
         <w:lang w:val="en-GB"/>
       </w:rPr>
@@ -10380,11 +10564,11 @@
     <w:name w:val="Normal"/>
     <w:qFormat/>
   </w:style>
-  <w:style w:type="paragraph" w:styleId="Cabealho1">
+  <w:style w:type="paragraph" w:styleId="Heading1">
     <w:name w:val="heading 1"/>
     <w:basedOn w:val="Normal"/>
     <w:next w:val="Normal"/>
-    <w:link w:val="Cabealho1Carter"/>
+    <w:link w:val="Heading1Char"/>
     <w:uiPriority w:val="9"/>
     <w:qFormat/>
     <w:rsid w:val="00906D0A"/>
@@ -10403,13 +10587,13 @@
       <w:szCs w:val="28"/>
     </w:rPr>
   </w:style>
-  <w:style w:type="character" w:default="1" w:styleId="Tipodeletrapredefinidodopargrafo">
+  <w:style w:type="character" w:default="1" w:styleId="DefaultParagraphFont">
     <w:name w:val="Default Paragraph Font"/>
     <w:uiPriority w:val="1"/>
     <w:semiHidden/>
     <w:unhideWhenUsed/>
   </w:style>
-  <w:style w:type="table" w:default="1" w:styleId="Tabelanormal">
+  <w:style w:type="table" w:default="1" w:styleId="TableNormal">
     <w:name w:val="Normal Table"/>
     <w:uiPriority w:val="99"/>
     <w:semiHidden/>
@@ -10424,16 +10608,16 @@
       </w:tblCellMar>
     </w:tblPr>
   </w:style>
-  <w:style w:type="numbering" w:default="1" w:styleId="Semlista">
+  <w:style w:type="numbering" w:default="1" w:styleId="NoList">
     <w:name w:val="No List"/>
     <w:uiPriority w:val="99"/>
     <w:semiHidden/>
     <w:unhideWhenUsed/>
   </w:style>
-  <w:style w:type="paragraph" w:styleId="Cabealho">
+  <w:style w:type="paragraph" w:styleId="Header">
     <w:name w:val="header"/>
     <w:basedOn w:val="Normal"/>
-    <w:link w:val="CabealhoCarter"/>
+    <w:link w:val="HeaderChar"/>
     <w:uiPriority w:val="99"/>
     <w:unhideWhenUsed/>
     <w:rsid w:val="00042081"/>
@@ -10445,17 +10629,17 @@
       <w:spacing w:after="0" w:line="240" w:lineRule="auto"/>
     </w:pPr>
   </w:style>
-  <w:style w:type="character" w:customStyle="1" w:styleId="CabealhoCarter">
-    <w:name w:val="Cabeçalho Caráter"/>
-    <w:basedOn w:val="Tipodeletrapredefinidodopargrafo"/>
-    <w:link w:val="Cabealho"/>
+  <w:style w:type="character" w:customStyle="1" w:styleId="HeaderChar">
+    <w:name w:val="Header Char"/>
+    <w:basedOn w:val="DefaultParagraphFont"/>
+    <w:link w:val="Header"/>
     <w:uiPriority w:val="99"/>
     <w:rsid w:val="00042081"/>
   </w:style>
-  <w:style w:type="paragraph" w:styleId="Rodap">
+  <w:style w:type="paragraph" w:styleId="Footer">
     <w:name w:val="footer"/>
     <w:basedOn w:val="Normal"/>
-    <w:link w:val="RodapCarter"/>
+    <w:link w:val="FooterChar"/>
     <w:uiPriority w:val="99"/>
     <w:unhideWhenUsed/>
     <w:rsid w:val="00042081"/>
@@ -10467,16 +10651,16 @@
       <w:spacing w:after="0" w:line="240" w:lineRule="auto"/>
     </w:pPr>
   </w:style>
-  <w:style w:type="character" w:customStyle="1" w:styleId="RodapCarter">
-    <w:name w:val="Rodapé Caráter"/>
-    <w:basedOn w:val="Tipodeletrapredefinidodopargrafo"/>
-    <w:link w:val="Rodap"/>
+  <w:style w:type="character" w:customStyle="1" w:styleId="FooterChar">
+    <w:name w:val="Footer Char"/>
+    <w:basedOn w:val="DefaultParagraphFont"/>
+    <w:link w:val="Footer"/>
     <w:uiPriority w:val="99"/>
     <w:rsid w:val="00042081"/>
   </w:style>
-  <w:style w:type="character" w:styleId="TextodoMarcadordePosio">
+  <w:style w:type="character" w:styleId="PlaceholderText">
     <w:name w:val="Placeholder Text"/>
-    <w:basedOn w:val="Tipodeletrapredefinidodopargrafo"/>
+    <w:basedOn w:val="DefaultParagraphFont"/>
     <w:uiPriority w:val="99"/>
     <w:semiHidden/>
     <w:rsid w:val="009553EC"/>
@@ -10484,10 +10668,10 @@
       <w:color w:val="808080"/>
     </w:rPr>
   </w:style>
-  <w:style w:type="paragraph" w:styleId="Textodebalo">
+  <w:style w:type="paragraph" w:styleId="BalloonText">
     <w:name w:val="Balloon Text"/>
     <w:basedOn w:val="Normal"/>
-    <w:link w:val="TextodebaloCarter"/>
+    <w:link w:val="BalloonTextChar"/>
     <w:uiPriority w:val="99"/>
     <w:semiHidden/>
     <w:unhideWhenUsed/>
@@ -10501,10 +10685,10 @@
       <w:szCs w:val="16"/>
     </w:rPr>
   </w:style>
-  <w:style w:type="character" w:customStyle="1" w:styleId="TextodebaloCarter">
-    <w:name w:val="Texto de balão Caráter"/>
-    <w:basedOn w:val="Tipodeletrapredefinidodopargrafo"/>
-    <w:link w:val="Textodebalo"/>
+  <w:style w:type="character" w:customStyle="1" w:styleId="BalloonTextChar">
+    <w:name w:val="Balloon Text Char"/>
+    <w:basedOn w:val="DefaultParagraphFont"/>
+    <w:link w:val="BalloonText"/>
     <w:uiPriority w:val="99"/>
     <w:semiHidden/>
     <w:rsid w:val="009553EC"/>
@@ -10514,9 +10698,9 @@
       <w:szCs w:val="16"/>
     </w:rPr>
   </w:style>
-  <w:style w:type="paragraph" w:styleId="SemEspaamento">
+  <w:style w:type="paragraph" w:styleId="NoSpacing">
     <w:name w:val="No Spacing"/>
-    <w:link w:val="SemEspaamentoCarter"/>
+    <w:link w:val="NoSpacingChar"/>
     <w:uiPriority w:val="1"/>
     <w:qFormat/>
     <w:rsid w:val="00906D0A"/>
@@ -10524,19 +10708,19 @@
       <w:spacing w:after="0" w:line="240" w:lineRule="auto"/>
     </w:pPr>
   </w:style>
-  <w:style w:type="character" w:customStyle="1" w:styleId="SemEspaamentoCarter">
-    <w:name w:val="Sem Espaçamento Caráter"/>
-    <w:basedOn w:val="Tipodeletrapredefinidodopargrafo"/>
-    <w:link w:val="SemEspaamento"/>
+  <w:style w:type="character" w:customStyle="1" w:styleId="NoSpacingChar">
+    <w:name w:val="No Spacing Char"/>
+    <w:basedOn w:val="DefaultParagraphFont"/>
+    <w:link w:val="NoSpacing"/>
     <w:uiPriority w:val="1"/>
     <w:rsid w:val="00906D0A"/>
     <w:rPr>
       <w:rFonts w:eastAsiaTheme="minorEastAsia"/>
     </w:rPr>
   </w:style>
-  <w:style w:type="table" w:styleId="Tabelacomgrelha">
+  <w:style w:type="table" w:styleId="TableGrid">
     <w:name w:val="Table Grid"/>
-    <w:basedOn w:val="Tabelanormal"/>
+    <w:basedOn w:val="TableNormal"/>
     <w:uiPriority w:val="59"/>
     <w:rsid w:val="00906D0A"/>
     <w:pPr>
@@ -10560,10 +10744,10 @@
       </w:tblCellMar>
     </w:tblPr>
   </w:style>
-  <w:style w:type="character" w:customStyle="1" w:styleId="Cabealho1Carter">
-    <w:name w:val="Cabeçalho 1 Caráter"/>
-    <w:basedOn w:val="Tipodeletrapredefinidodopargrafo"/>
-    <w:link w:val="Cabealho1"/>
+  <w:style w:type="character" w:customStyle="1" w:styleId="Heading1Char">
+    <w:name w:val="Heading 1 Char"/>
+    <w:basedOn w:val="DefaultParagraphFont"/>
+    <w:link w:val="Heading1"/>
     <w:uiPriority w:val="9"/>
     <w:rsid w:val="00906D0A"/>
     <w:rPr>
@@ -10575,9 +10759,9 @@
       <w:szCs w:val="28"/>
     </w:rPr>
   </w:style>
-  <w:style w:type="paragraph" w:styleId="Cabealhodondice">
+  <w:style w:type="paragraph" w:styleId="TOCHeading">
     <w:name w:val="TOC Heading"/>
-    <w:basedOn w:val="Cabealho1"/>
+    <w:basedOn w:val="Heading1"/>
     <w:next w:val="Normal"/>
     <w:uiPriority w:val="39"/>
     <w:semiHidden/>
@@ -10588,7 +10772,7 @@
       <w:outlineLvl w:val="9"/>
     </w:pPr>
   </w:style>
-  <w:style w:type="paragraph" w:styleId="Legenda">
+  <w:style w:type="paragraph" w:styleId="Caption">
     <w:name w:val="caption"/>
     <w:basedOn w:val="Normal"/>
     <w:next w:val="Normal"/>
@@ -10607,7 +10791,7 @@
       <w:szCs w:val="18"/>
     </w:rPr>
   </w:style>
-  <w:style w:type="paragraph" w:styleId="ndicedeilustraes">
+  <w:style w:type="paragraph" w:styleId="TableofFigures">
     <w:name w:val="table of figures"/>
     <w:basedOn w:val="Normal"/>
     <w:next w:val="Normal"/>
@@ -10618,9 +10802,9 @@
       <w:spacing w:after="0"/>
     </w:pPr>
   </w:style>
-  <w:style w:type="character" w:styleId="Hiperligao">
+  <w:style w:type="character" w:styleId="Hyperlink">
     <w:name w:val="Hyperlink"/>
-    <w:basedOn w:val="Tipodeletrapredefinidodopargrafo"/>
+    <w:basedOn w:val="DefaultParagraphFont"/>
     <w:uiPriority w:val="99"/>
     <w:unhideWhenUsed/>
     <w:rsid w:val="0071045A"/>
@@ -10646,7 +10830,7 @@
   </w:style>
   <w:style w:type="character" w:customStyle="1" w:styleId="xdtextbox1">
     <w:name w:val="xdtextbox1"/>
-    <w:basedOn w:val="Tipodeletrapredefinidodopargrafo"/>
+    <w:basedOn w:val="DefaultParagraphFont"/>
     <w:rsid w:val="003C28E8"/>
     <w:rPr>
       <w:color w:val="auto"/>
@@ -10654,7 +10838,7 @@
       <w:shd w:val="clear" w:color="auto" w:fill="FFFFFF"/>
     </w:rPr>
   </w:style>
-  <w:style w:type="paragraph" w:styleId="ndice1">
+  <w:style w:type="paragraph" w:styleId="TOC1">
     <w:name w:val="toc 1"/>
     <w:basedOn w:val="Normal"/>
     <w:next w:val="Normal"/>
@@ -10666,7 +10850,7 @@
       <w:spacing w:after="100"/>
     </w:pPr>
   </w:style>
-  <w:style w:type="paragraph" w:styleId="PargrafodaLista">
+  <w:style w:type="paragraph" w:styleId="ListParagraph">
     <w:name w:val="List Paragraph"/>
     <w:basedOn w:val="Normal"/>
     <w:uiPriority w:val="34"/>
@@ -10677,9 +10861,9 @@
       <w:contextualSpacing/>
     </w:pPr>
   </w:style>
-  <w:style w:type="character" w:styleId="Refdecomentrio">
+  <w:style w:type="character" w:styleId="CommentReference">
     <w:name w:val="annotation reference"/>
-    <w:basedOn w:val="Tipodeletrapredefinidodopargrafo"/>
+    <w:basedOn w:val="DefaultParagraphFont"/>
     <w:uiPriority w:val="99"/>
     <w:semiHidden/>
     <w:unhideWhenUsed/>
@@ -10689,10 +10873,10 @@
       <w:szCs w:val="16"/>
     </w:rPr>
   </w:style>
-  <w:style w:type="paragraph" w:styleId="Textodecomentrio">
+  <w:style w:type="paragraph" w:styleId="CommentText">
     <w:name w:val="annotation text"/>
     <w:basedOn w:val="Normal"/>
-    <w:link w:val="TextodecomentrioCarter"/>
+    <w:link w:val="CommentTextChar"/>
     <w:uiPriority w:val="99"/>
     <w:semiHidden/>
     <w:unhideWhenUsed/>
@@ -10705,10 +10889,10 @@
       <w:szCs w:val="20"/>
     </w:rPr>
   </w:style>
-  <w:style w:type="character" w:customStyle="1" w:styleId="TextodecomentrioCarter">
-    <w:name w:val="Texto de comentário Caráter"/>
-    <w:basedOn w:val="Tipodeletrapredefinidodopargrafo"/>
-    <w:link w:val="Textodecomentrio"/>
+  <w:style w:type="character" w:customStyle="1" w:styleId="CommentTextChar">
+    <w:name w:val="Comment Text Char"/>
+    <w:basedOn w:val="DefaultParagraphFont"/>
+    <w:link w:val="CommentText"/>
     <w:uiPriority w:val="99"/>
     <w:semiHidden/>
     <w:rsid w:val="001E2B6A"/>
@@ -10717,11 +10901,11 @@
       <w:szCs w:val="20"/>
     </w:rPr>
   </w:style>
-  <w:style w:type="paragraph" w:styleId="Assuntodecomentrio">
+  <w:style w:type="paragraph" w:styleId="CommentSubject">
     <w:name w:val="annotation subject"/>
-    <w:basedOn w:val="Textodecomentrio"/>
-    <w:next w:val="Textodecomentrio"/>
-    <w:link w:val="AssuntodecomentrioCarter"/>
+    <w:basedOn w:val="CommentText"/>
+    <w:next w:val="CommentText"/>
+    <w:link w:val="CommentSubjectChar"/>
     <w:uiPriority w:val="99"/>
     <w:semiHidden/>
     <w:unhideWhenUsed/>
@@ -10731,10 +10915,10 @@
       <w:bCs/>
     </w:rPr>
   </w:style>
-  <w:style w:type="character" w:customStyle="1" w:styleId="AssuntodecomentrioCarter">
-    <w:name w:val="Assunto de comentário Caráter"/>
-    <w:basedOn w:val="TextodecomentrioCarter"/>
-    <w:link w:val="Assuntodecomentrio"/>
+  <w:style w:type="character" w:customStyle="1" w:styleId="CommentSubjectChar">
+    <w:name w:val="Comment Subject Char"/>
+    <w:basedOn w:val="CommentTextChar"/>
+    <w:link w:val="CommentSubject"/>
     <w:uiPriority w:val="99"/>
     <w:semiHidden/>
     <w:rsid w:val="001E2B6A"/>
@@ -11055,7 +11239,7 @@
 </file>
 
 <file path=customXml/itemProps2.xml><?xml version="1.0" encoding="utf-8"?>
-<ds:datastoreItem xmlns:ds="http://schemas.openxmlformats.org/officeDocument/2006/customXml" ds:itemID="{64E35E92-690F-4DDE-9F70-3E8CC0308D60}">
+<ds:datastoreItem xmlns:ds="http://schemas.openxmlformats.org/officeDocument/2006/customXml" ds:itemID="{A2EF43EA-E026-48EB-9F1A-E8A99D97F13A}">
   <ds:schemaRefs>
     <ds:schemaRef ds:uri="http://schemas.openxmlformats.org/officeDocument/2006/bibliography"/>
   </ds:schemaRefs>

</xml_diff>

<commit_message>
Baselined Weekly Report - Week9.docx
</commit_message>
<xml_diff>
--- a/Docs/Weekly Report/Weekly Report - Week9.docx
+++ b/Docs/Weekly Report/Weekly Report - Week9.docx
@@ -57,7 +57,7 @@
                   </w:tcPr>
                   <w:p>
                     <w:pPr>
-                      <w:pStyle w:val="NoSpacing"/>
+                      <w:pStyle w:val="SemEspaamento"/>
                       <w:rPr>
                         <w:rFonts w:asciiTheme="majorHAnsi" w:eastAsiaTheme="majorEastAsia" w:hAnsiTheme="majorHAnsi" w:cstheme="majorBidi"/>
                       </w:rPr>
@@ -95,7 +95,7 @@
                 <w:sdtContent>
                   <w:p>
                     <w:pPr>
-                      <w:pStyle w:val="NoSpacing"/>
+                      <w:pStyle w:val="SemEspaamento"/>
                       <w:rPr>
                         <w:rFonts w:asciiTheme="majorHAnsi" w:eastAsiaTheme="majorEastAsia" w:hAnsiTheme="majorHAnsi" w:cstheme="majorBidi"/>
                         <w:color w:val="4F81BD" w:themeColor="accent1"/>
@@ -142,7 +142,7 @@
                   </w:tcPr>
                   <w:p>
                     <w:pPr>
-                      <w:pStyle w:val="NoSpacing"/>
+                      <w:pStyle w:val="SemEspaamento"/>
                       <w:rPr>
                         <w:rFonts w:asciiTheme="majorHAnsi" w:eastAsiaTheme="majorEastAsia" w:hAnsiTheme="majorHAnsi" w:cstheme="majorBidi"/>
                       </w:rPr>
@@ -195,7 +195,7 @@
                 <w:sdtContent>
                   <w:p>
                     <w:pPr>
-                      <w:pStyle w:val="NoSpacing"/>
+                      <w:pStyle w:val="SemEspaamento"/>
                       <w:rPr>
                         <w:color w:val="4F81BD" w:themeColor="accent1"/>
                       </w:rPr>
@@ -228,7 +228,7 @@
                 <w:sdtContent>
                   <w:p>
                     <w:pPr>
-                      <w:pStyle w:val="NoSpacing"/>
+                      <w:pStyle w:val="SemEspaamento"/>
                       <w:rPr>
                         <w:color w:val="4F81BD" w:themeColor="accent1"/>
                       </w:rPr>
@@ -244,7 +244,7 @@
               </w:sdt>
               <w:p>
                 <w:pPr>
-                  <w:pStyle w:val="NoSpacing"/>
+                  <w:pStyle w:val="SemEspaamento"/>
                   <w:rPr>
                     <w:color w:val="4F81BD" w:themeColor="accent1"/>
                   </w:rPr>
@@ -621,7 +621,7 @@
       <w:sdtContent>
         <w:p>
           <w:pPr>
-            <w:pStyle w:val="TOCHeading"/>
+            <w:pStyle w:val="Cabealhodondice"/>
           </w:pPr>
           <w:r>
             <w:t>Content</w:t>
@@ -629,7 +629,7 @@
         </w:p>
         <w:p>
           <w:pPr>
-            <w:pStyle w:val="TOC1"/>
+            <w:pStyle w:val="ndice1"/>
             <w:tabs>
               <w:tab w:val="left" w:pos="440"/>
               <w:tab w:val="right" w:leader="dot" w:pos="8494"/>
@@ -656,7 +656,7 @@
           <w:hyperlink w:anchor="_Toc355014424" w:history="1">
             <w:r>
               <w:rPr>
-                <w:rStyle w:val="Hyperlink"/>
+                <w:rStyle w:val="Hiperligao"/>
                 <w:noProof/>
                 <w:lang w:val="en-US"/>
               </w:rPr>
@@ -670,7 +670,7 @@
             </w:r>
             <w:r>
               <w:rPr>
-                <w:rStyle w:val="Hyperlink"/>
+                <w:rStyle w:val="Hiperligao"/>
                 <w:noProof/>
                 <w:lang w:val="en-US"/>
               </w:rPr>
@@ -728,7 +728,7 @@
         </w:p>
         <w:p>
           <w:pPr>
-            <w:pStyle w:val="TOC1"/>
+            <w:pStyle w:val="ndice1"/>
             <w:tabs>
               <w:tab w:val="left" w:pos="660"/>
               <w:tab w:val="right" w:leader="dot" w:pos="8494"/>
@@ -740,7 +740,7 @@
           <w:hyperlink w:anchor="_Toc355014425" w:history="1">
             <w:r>
               <w:rPr>
-                <w:rStyle w:val="Hyperlink"/>
+                <w:rStyle w:val="Hiperligao"/>
                 <w:noProof/>
                 <w:lang w:val="en-US"/>
               </w:rPr>
@@ -754,7 +754,7 @@
             </w:r>
             <w:r>
               <w:rPr>
-                <w:rStyle w:val="Hyperlink"/>
+                <w:rStyle w:val="Hiperligao"/>
                 <w:noProof/>
                 <w:lang w:val="en-US"/>
               </w:rPr>
@@ -812,7 +812,7 @@
         </w:p>
         <w:p>
           <w:pPr>
-            <w:pStyle w:val="TOC1"/>
+            <w:pStyle w:val="ndice1"/>
             <w:tabs>
               <w:tab w:val="left" w:pos="660"/>
               <w:tab w:val="right" w:leader="dot" w:pos="8494"/>
@@ -824,7 +824,7 @@
           <w:hyperlink w:anchor="_Toc355014434" w:history="1">
             <w:r>
               <w:rPr>
-                <w:rStyle w:val="Hyperlink"/>
+                <w:rStyle w:val="Hiperligao"/>
                 <w:noProof/>
                 <w:lang w:val="en-US"/>
               </w:rPr>
@@ -838,7 +838,7 @@
             </w:r>
             <w:r>
               <w:rPr>
-                <w:rStyle w:val="Hyperlink"/>
+                <w:rStyle w:val="Hiperligao"/>
                 <w:noProof/>
                 <w:lang w:val="en-US"/>
               </w:rPr>
@@ -896,7 +896,7 @@
         </w:p>
         <w:p>
           <w:pPr>
-            <w:pStyle w:val="TOC1"/>
+            <w:pStyle w:val="ndice1"/>
             <w:tabs>
               <w:tab w:val="left" w:pos="660"/>
               <w:tab w:val="right" w:leader="dot" w:pos="8494"/>
@@ -908,7 +908,7 @@
           <w:hyperlink w:anchor="_Toc355014435" w:history="1">
             <w:r>
               <w:rPr>
-                <w:rStyle w:val="Hyperlink"/>
+                <w:rStyle w:val="Hiperligao"/>
                 <w:noProof/>
                 <w:lang w:val="en-US"/>
               </w:rPr>
@@ -922,7 +922,7 @@
             </w:r>
             <w:r>
               <w:rPr>
-                <w:rStyle w:val="Hyperlink"/>
+                <w:rStyle w:val="Hiperligao"/>
                 <w:noProof/>
                 <w:lang w:val="en-US"/>
               </w:rPr>
@@ -980,7 +980,7 @@
         </w:p>
         <w:p>
           <w:pPr>
-            <w:pStyle w:val="TOC1"/>
+            <w:pStyle w:val="ndice1"/>
             <w:tabs>
               <w:tab w:val="left" w:pos="440"/>
               <w:tab w:val="right" w:leader="dot" w:pos="8494"/>
@@ -992,7 +992,7 @@
           <w:hyperlink w:anchor="_Toc355014438" w:history="1">
             <w:r>
               <w:rPr>
-                <w:rStyle w:val="Hyperlink"/>
+                <w:rStyle w:val="Hiperligao"/>
                 <w:noProof/>
                 <w:lang w:val="en-US"/>
               </w:rPr>
@@ -1006,7 +1006,7 @@
             </w:r>
             <w:r>
               <w:rPr>
-                <w:rStyle w:val="Hyperlink"/>
+                <w:rStyle w:val="Hiperligao"/>
                 <w:noProof/>
                 <w:lang w:val="en-US"/>
               </w:rPr>
@@ -1064,7 +1064,7 @@
         </w:p>
         <w:p>
           <w:pPr>
-            <w:pStyle w:val="TOC1"/>
+            <w:pStyle w:val="ndice1"/>
             <w:tabs>
               <w:tab w:val="left" w:pos="440"/>
               <w:tab w:val="right" w:leader="dot" w:pos="8494"/>
@@ -1076,7 +1076,7 @@
           <w:hyperlink w:anchor="_Toc355014439" w:history="1">
             <w:r>
               <w:rPr>
-                <w:rStyle w:val="Hyperlink"/>
+                <w:rStyle w:val="Hiperligao"/>
                 <w:noProof/>
                 <w:lang w:val="en-US"/>
               </w:rPr>
@@ -1090,7 +1090,7 @@
             </w:r>
             <w:r>
               <w:rPr>
-                <w:rStyle w:val="Hyperlink"/>
+                <w:rStyle w:val="Hiperligao"/>
                 <w:noProof/>
                 <w:lang w:val="en-US"/>
               </w:rPr>
@@ -1148,7 +1148,7 @@
         </w:p>
         <w:p>
           <w:pPr>
-            <w:pStyle w:val="TOC1"/>
+            <w:pStyle w:val="ndice1"/>
             <w:tabs>
               <w:tab w:val="left" w:pos="440"/>
               <w:tab w:val="right" w:leader="dot" w:pos="8494"/>
@@ -1160,7 +1160,7 @@
           <w:hyperlink w:anchor="_Toc355014441" w:history="1">
             <w:r>
               <w:rPr>
-                <w:rStyle w:val="Hyperlink"/>
+                <w:rStyle w:val="Hiperligao"/>
                 <w:noProof/>
                 <w:lang w:val="en-US"/>
               </w:rPr>
@@ -1174,7 +1174,7 @@
             </w:r>
             <w:r>
               <w:rPr>
-                <w:rStyle w:val="Hyperlink"/>
+                <w:rStyle w:val="Hiperligao"/>
                 <w:noProof/>
                 <w:lang w:val="en-US"/>
               </w:rPr>
@@ -1232,7 +1232,7 @@
         </w:p>
         <w:p>
           <w:pPr>
-            <w:pStyle w:val="TOC1"/>
+            <w:pStyle w:val="ndice1"/>
             <w:tabs>
               <w:tab w:val="left" w:pos="660"/>
               <w:tab w:val="right" w:leader="dot" w:pos="8494"/>
@@ -1244,7 +1244,7 @@
           <w:hyperlink w:anchor="_Toc355014442" w:history="1">
             <w:r>
               <w:rPr>
-                <w:rStyle w:val="Hyperlink"/>
+                <w:rStyle w:val="Hiperligao"/>
                 <w:noProof/>
                 <w:lang w:val="en-US"/>
               </w:rPr>
@@ -1258,7 +1258,7 @@
             </w:r>
             <w:r>
               <w:rPr>
-                <w:rStyle w:val="Hyperlink"/>
+                <w:rStyle w:val="Hiperligao"/>
                 <w:noProof/>
                 <w:lang w:val="en-US"/>
               </w:rPr>
@@ -1316,7 +1316,7 @@
         </w:p>
         <w:p>
           <w:pPr>
-            <w:pStyle w:val="TOC1"/>
+            <w:pStyle w:val="ndice1"/>
             <w:tabs>
               <w:tab w:val="left" w:pos="660"/>
               <w:tab w:val="right" w:leader="dot" w:pos="8494"/>
@@ -1328,7 +1328,7 @@
           <w:hyperlink w:anchor="_Toc355014446" w:history="1">
             <w:r>
               <w:rPr>
-                <w:rStyle w:val="Hyperlink"/>
+                <w:rStyle w:val="Hiperligao"/>
                 <w:noProof/>
                 <w:lang w:val="en-US"/>
               </w:rPr>
@@ -1342,7 +1342,7 @@
             </w:r>
             <w:r>
               <w:rPr>
-                <w:rStyle w:val="Hyperlink"/>
+                <w:rStyle w:val="Hiperligao"/>
                 <w:noProof/>
                 <w:lang w:val="en-US"/>
               </w:rPr>
@@ -1400,7 +1400,7 @@
         </w:p>
         <w:p>
           <w:pPr>
-            <w:pStyle w:val="TOC1"/>
+            <w:pStyle w:val="ndice1"/>
             <w:tabs>
               <w:tab w:val="left" w:pos="660"/>
               <w:tab w:val="right" w:leader="dot" w:pos="8494"/>
@@ -1412,7 +1412,7 @@
           <w:hyperlink w:anchor="_Toc355014447" w:history="1">
             <w:r>
               <w:rPr>
-                <w:rStyle w:val="Hyperlink"/>
+                <w:rStyle w:val="Hiperligao"/>
                 <w:noProof/>
                 <w:lang w:val="en-US"/>
               </w:rPr>
@@ -1426,7 +1426,7 @@
             </w:r>
             <w:r>
               <w:rPr>
-                <w:rStyle w:val="Hyperlink"/>
+                <w:rStyle w:val="Hiperligao"/>
                 <w:noProof/>
                 <w:lang w:val="en-US"/>
               </w:rPr>
@@ -1484,7 +1484,7 @@
         </w:p>
         <w:p>
           <w:pPr>
-            <w:pStyle w:val="TOC1"/>
+            <w:pStyle w:val="ndice1"/>
             <w:tabs>
               <w:tab w:val="left" w:pos="440"/>
               <w:tab w:val="right" w:leader="dot" w:pos="8494"/>
@@ -1496,7 +1496,7 @@
           <w:hyperlink w:anchor="_Toc355014448" w:history="1">
             <w:r>
               <w:rPr>
-                <w:rStyle w:val="Hyperlink"/>
+                <w:rStyle w:val="Hiperligao"/>
                 <w:noProof/>
                 <w:lang w:val="en-US"/>
               </w:rPr>
@@ -1510,7 +1510,7 @@
             </w:r>
             <w:r>
               <w:rPr>
-                <w:rStyle w:val="Hyperlink"/>
+                <w:rStyle w:val="Hiperligao"/>
                 <w:noProof/>
                 <w:lang w:val="en-US"/>
               </w:rPr>
@@ -1591,7 +1591,7 @@
     </w:p>
     <w:p>
       <w:pPr>
-        <w:pStyle w:val="TableofFigures"/>
+        <w:pStyle w:val="ndicedeilustraes"/>
         <w:tabs>
           <w:tab w:val="right" w:leader="dot" w:pos="8494"/>
         </w:tabs>
@@ -1617,7 +1617,7 @@
       <w:hyperlink w:anchor="_Toc355014449" w:history="1">
         <w:r>
           <w:rPr>
-            <w:rStyle w:val="Hyperlink"/>
+            <w:rStyle w:val="Hiperligao"/>
             <w:noProof/>
             <w:lang w:val="en-US"/>
           </w:rPr>
@@ -1675,7 +1675,7 @@
     </w:p>
     <w:p>
       <w:pPr>
-        <w:pStyle w:val="TableofFigures"/>
+        <w:pStyle w:val="ndicedeilustraes"/>
         <w:tabs>
           <w:tab w:val="right" w:leader="dot" w:pos="8494"/>
         </w:tabs>
@@ -1686,7 +1686,7 @@
       <w:hyperlink w:anchor="_Toc355014450" w:history="1">
         <w:r>
           <w:rPr>
-            <w:rStyle w:val="Hyperlink"/>
+            <w:rStyle w:val="Hiperligao"/>
             <w:noProof/>
             <w:lang w:val="en-US"/>
           </w:rPr>
@@ -1744,7 +1744,7 @@
     </w:p>
     <w:p>
       <w:pPr>
-        <w:pStyle w:val="TableofFigures"/>
+        <w:pStyle w:val="ndicedeilustraes"/>
         <w:tabs>
           <w:tab w:val="right" w:leader="dot" w:pos="8494"/>
         </w:tabs>
@@ -1755,7 +1755,7 @@
       <w:hyperlink w:anchor="_Toc355014451" w:history="1">
         <w:r>
           <w:rPr>
-            <w:rStyle w:val="Hyperlink"/>
+            <w:rStyle w:val="Hiperligao"/>
             <w:noProof/>
             <w:lang w:val="en-US"/>
           </w:rPr>
@@ -1834,7 +1834,7 @@
     </w:p>
     <w:p>
       <w:pPr>
-        <w:pStyle w:val="TableofFigures"/>
+        <w:pStyle w:val="ndicedeilustraes"/>
         <w:tabs>
           <w:tab w:val="right" w:leader="dot" w:pos="8494"/>
         </w:tabs>
@@ -1860,7 +1860,7 @@
       <w:hyperlink w:anchor="_Toc355014452" w:history="1">
         <w:r>
           <w:rPr>
-            <w:rStyle w:val="Hyperlink"/>
+            <w:rStyle w:val="Hiperligao"/>
             <w:noProof/>
             <w:lang w:val="en-US"/>
           </w:rPr>
@@ -1918,7 +1918,7 @@
     </w:p>
     <w:p>
       <w:pPr>
-        <w:pStyle w:val="TableofFigures"/>
+        <w:pStyle w:val="ndicedeilustraes"/>
         <w:tabs>
           <w:tab w:val="right" w:leader="dot" w:pos="8494"/>
         </w:tabs>
@@ -1929,7 +1929,7 @@
       <w:hyperlink w:anchor="_Toc355014453" w:history="1">
         <w:r>
           <w:rPr>
-            <w:rStyle w:val="Hyperlink"/>
+            <w:rStyle w:val="Hiperligao"/>
             <w:noProof/>
             <w:lang w:val="en-US"/>
           </w:rPr>
@@ -1987,7 +1987,7 @@
     </w:p>
     <w:p>
       <w:pPr>
-        <w:pStyle w:val="TableofFigures"/>
+        <w:pStyle w:val="ndicedeilustraes"/>
         <w:tabs>
           <w:tab w:val="right" w:leader="dot" w:pos="8494"/>
         </w:tabs>
@@ -1998,7 +1998,7 @@
       <w:hyperlink w:anchor="_Toc355014454" w:history="1">
         <w:r>
           <w:rPr>
-            <w:rStyle w:val="Hyperlink"/>
+            <w:rStyle w:val="Hiperligao"/>
             <w:noProof/>
             <w:lang w:val="en-US"/>
           </w:rPr>
@@ -2070,7 +2070,7 @@
     <w:p/>
     <w:tbl>
       <w:tblPr>
-        <w:tblStyle w:val="TableGrid"/>
+        <w:tblStyle w:val="Tabelacomgrelha"/>
         <w:tblW w:w="9606" w:type="dxa"/>
         <w:tblLook w:val="04A0" w:firstRow="1" w:lastRow="0" w:firstColumn="1" w:lastColumn="0" w:noHBand="0" w:noVBand="1"/>
       </w:tblPr>
@@ -2238,7 +2238,7 @@
             <w:sdtContent>
               <w:p>
                 <w:pPr>
-                  <w:pStyle w:val="NoSpacing"/>
+                  <w:pStyle w:val="SemEspaamento"/>
                   <w:jc w:val="center"/>
                   <w:rPr>
                     <w:rFonts w:eastAsiaTheme="minorHAnsi"/>
@@ -2322,7 +2322,7 @@
           </w:tcPr>
           <w:p>
             <w:pPr>
-              <w:pStyle w:val="NoSpacing"/>
+              <w:pStyle w:val="SemEspaamento"/>
               <w:jc w:val="center"/>
             </w:pPr>
             <w:r>
@@ -2413,7 +2413,7 @@
           </w:tcPr>
           <w:p>
             <w:pPr>
-              <w:pStyle w:val="NoSpacing"/>
+              <w:pStyle w:val="SemEspaamento"/>
               <w:jc w:val="center"/>
             </w:pPr>
             <w:r>
@@ -2490,7 +2490,7 @@
           </w:tcPr>
           <w:p>
             <w:pPr>
-              <w:pStyle w:val="NoSpacing"/>
+              <w:pStyle w:val="SemEspaamento"/>
               <w:jc w:val="center"/>
             </w:pPr>
             <w:r>
@@ -2534,19 +2534,7 @@
               <w:rPr>
                 <w:lang w:val="en-US"/>
               </w:rPr>
-              <w:t>a21170</w:t>
-            </w:r>
-            <w:r>
-              <w:rPr>
-                <w:lang w:val="en-US"/>
-              </w:rPr>
-              <w:t>262</w:t>
-            </w:r>
-            <w:r>
-              <w:rPr>
-                <w:lang w:val="en-US"/>
-              </w:rPr>
-              <w:t>@alunos.isec.pt</w:t>
+              <w:t>a21170262@alunos.isec.pt</w:t>
             </w:r>
           </w:p>
         </w:tc>
@@ -2579,7 +2567,7 @@
           </w:tcPr>
           <w:p>
             <w:pPr>
-              <w:pStyle w:val="NoSpacing"/>
+              <w:pStyle w:val="SemEspaamento"/>
               <w:jc w:val="center"/>
             </w:pPr>
           </w:p>
@@ -2635,7 +2623,7 @@
           </w:tcPr>
           <w:p>
             <w:pPr>
-              <w:pStyle w:val="NoSpacing"/>
+              <w:pStyle w:val="SemEspaamento"/>
               <w:jc w:val="center"/>
             </w:pPr>
           </w:p>
@@ -2691,7 +2679,7 @@
           </w:tcPr>
           <w:p>
             <w:pPr>
-              <w:pStyle w:val="NoSpacing"/>
+              <w:pStyle w:val="SemEspaamento"/>
               <w:jc w:val="center"/>
             </w:pPr>
           </w:p>
@@ -2742,7 +2730,7 @@
     </w:tbl>
     <w:p>
       <w:pPr>
-        <w:pStyle w:val="Caption"/>
+        <w:pStyle w:val="Legenda"/>
         <w:rPr>
           <w:lang w:val="en-US"/>
         </w:rPr>
@@ -2809,7 +2797,7 @@
     </w:p>
     <w:tbl>
       <w:tblPr>
-        <w:tblStyle w:val="TableGrid"/>
+        <w:tblStyle w:val="Tabelacomgrelha"/>
         <w:tblW w:w="9607" w:type="dxa"/>
         <w:tblLook w:val="04A0" w:firstRow="1" w:lastRow="0" w:firstColumn="1" w:lastColumn="0" w:noHBand="0" w:noVBand="1"/>
       </w:tblPr>
@@ -3031,7 +3019,7 @@
             <w:sdtContent>
               <w:p>
                 <w:pPr>
-                  <w:pStyle w:val="NoSpacing"/>
+                  <w:pStyle w:val="SemEspaamento"/>
                   <w:jc w:val="center"/>
                   <w:rPr>
                     <w:rFonts w:eastAsiaTheme="minorHAnsi"/>
@@ -3149,7 +3137,7 @@
           </w:tcPr>
           <w:p>
             <w:pPr>
-              <w:pStyle w:val="NoSpacing"/>
+              <w:pStyle w:val="SemEspaamento"/>
               <w:jc w:val="center"/>
               <w:rPr>
                 <w:rFonts w:eastAsiaTheme="minorHAnsi"/>
@@ -3269,7 +3257,7 @@
           </w:tcPr>
           <w:p>
             <w:pPr>
-              <w:pStyle w:val="NoSpacing"/>
+              <w:pStyle w:val="SemEspaamento"/>
               <w:jc w:val="center"/>
               <w:rPr>
                 <w:rFonts w:eastAsiaTheme="minorHAnsi"/>
@@ -3398,7 +3386,7 @@
           </w:tcPr>
           <w:p>
             <w:pPr>
-              <w:pStyle w:val="NoSpacing"/>
+              <w:pStyle w:val="SemEspaamento"/>
               <w:jc w:val="center"/>
               <w:rPr>
                 <w:rFonts w:eastAsiaTheme="minorHAnsi"/>
@@ -3518,7 +3506,7 @@
           </w:tcPr>
           <w:p>
             <w:pPr>
-              <w:pStyle w:val="NoSpacing"/>
+              <w:pStyle w:val="SemEspaamento"/>
               <w:jc w:val="center"/>
               <w:rPr>
                 <w:rFonts w:eastAsiaTheme="minorHAnsi"/>
@@ -3638,7 +3626,7 @@
           </w:tcPr>
           <w:p>
             <w:pPr>
-              <w:pStyle w:val="NoSpacing"/>
+              <w:pStyle w:val="SemEspaamento"/>
               <w:jc w:val="center"/>
               <w:rPr>
                 <w:rFonts w:eastAsiaTheme="minorHAnsi"/>
@@ -3752,6 +3740,8 @@
                 <w:lang w:val="en-US"/>
               </w:rPr>
             </w:pPr>
+            <w:bookmarkStart w:id="1" w:name="_GoBack"/>
+            <w:bookmarkEnd w:id="1"/>
             <w:r>
               <w:rPr>
                 <w:lang w:val="en-US"/>
@@ -3790,7 +3780,7 @@
           </w:tcPr>
           <w:p>
             <w:pPr>
-              <w:pStyle w:val="NoSpacing"/>
+              <w:pStyle w:val="SemEspaamento"/>
               <w:jc w:val="center"/>
               <w:rPr>
                 <w:rFonts w:eastAsiaTheme="minorHAnsi"/>
@@ -3916,14 +3906,20 @@
           </w:tcPr>
           <w:p>
             <w:pPr>
-              <w:pStyle w:val="NoSpacing"/>
+              <w:pStyle w:val="SemEspaamento"/>
               <w:jc w:val="center"/>
               <w:rPr>
                 <w:rFonts w:eastAsiaTheme="minorHAnsi"/>
-                <w:u w:val="single"/>
                 <w:lang w:val="en-US"/>
               </w:rPr>
             </w:pPr>
+            <w:r>
+              <w:rPr>
+                <w:rFonts w:eastAsiaTheme="minorHAnsi"/>
+                <w:lang w:val="en-US"/>
+              </w:rPr>
+              <w:t>29-04-2013</w:t>
+            </w:r>
           </w:p>
         </w:tc>
         <w:tc>
@@ -3935,10 +3931,17 @@
             <w:pPr>
               <w:jc w:val="center"/>
               <w:rPr>
-                <w:u w:val="single"/>
                 <w:lang w:val="en-US"/>
               </w:rPr>
             </w:pPr>
+            <w:proofErr w:type="spellStart"/>
+            <w:r>
+              <w:rPr>
+                <w:lang w:val="en-US"/>
+              </w:rPr>
+              <w:t>Baselined</w:t>
+            </w:r>
+            <w:proofErr w:type="spellEnd"/>
           </w:p>
         </w:tc>
         <w:tc>
@@ -3950,10 +3953,15 @@
             <w:pPr>
               <w:jc w:val="center"/>
               <w:rPr>
-                <w:u w:val="single"/>
                 <w:lang w:val="en-US"/>
               </w:rPr>
             </w:pPr>
+            <w:r>
+              <w:rPr>
+                <w:lang w:val="en-US"/>
+              </w:rPr>
+              <w:t>Filipe Brandão</w:t>
+            </w:r>
           </w:p>
         </w:tc>
         <w:tc>
@@ -3965,10 +3973,15 @@
             <w:pPr>
               <w:jc w:val="center"/>
               <w:rPr>
-                <w:u w:val="single"/>
                 <w:lang w:val="en-US"/>
               </w:rPr>
             </w:pPr>
+            <w:r>
+              <w:rPr>
+                <w:lang w:val="en-US"/>
+              </w:rPr>
+              <w:t>1.0</w:t>
+            </w:r>
           </w:p>
         </w:tc>
         <w:tc>
@@ -3980,7 +3993,6 @@
             <w:pPr>
               <w:jc w:val="center"/>
               <w:rPr>
-                <w:u w:val="single"/>
                 <w:lang w:val="en-US"/>
               </w:rPr>
             </w:pPr>
@@ -3996,10 +4008,29 @@
               <w:keepNext/>
               <w:jc w:val="center"/>
               <w:rPr>
-                <w:u w:val="single"/>
                 <w:lang w:val="en-US"/>
               </w:rPr>
             </w:pPr>
+            <w:proofErr w:type="spellStart"/>
+            <w:r>
+              <w:rPr>
+                <w:lang w:val="en-US"/>
+              </w:rPr>
+              <w:t>Baselin</w:t>
+            </w:r>
+            <w:r>
+              <w:rPr>
+                <w:lang w:val="en-US"/>
+              </w:rPr>
+              <w:t>e</w:t>
+            </w:r>
+            <w:r>
+              <w:rPr>
+                <w:lang w:val="en-US"/>
+              </w:rPr>
+              <w:t>d</w:t>
+            </w:r>
+            <w:proofErr w:type="spellEnd"/>
           </w:p>
         </w:tc>
       </w:tr>
@@ -4011,7 +4042,7 @@
           </w:tcPr>
           <w:p>
             <w:pPr>
-              <w:pStyle w:val="NoSpacing"/>
+              <w:pStyle w:val="SemEspaamento"/>
               <w:jc w:val="center"/>
               <w:rPr>
                 <w:rFonts w:eastAsiaTheme="minorHAnsi"/>
@@ -4101,13 +4132,13 @@
     </w:tbl>
     <w:p>
       <w:pPr>
-        <w:pStyle w:val="Caption"/>
+        <w:pStyle w:val="Legenda"/>
         <w:rPr>
           <w:u w:val="single"/>
           <w:lang w:val="en-US"/>
         </w:rPr>
       </w:pPr>
-      <w:bookmarkStart w:id="1" w:name="_Toc355014453"/>
+      <w:bookmarkStart w:id="2" w:name="_Toc355014453"/>
       <w:r>
         <w:rPr>
           <w:u w:val="single"/>
@@ -4156,7 +4187,7 @@
         </w:rPr>
         <w:t>: Version history</w:t>
       </w:r>
-      <w:bookmarkEnd w:id="1"/>
+      <w:bookmarkEnd w:id="2"/>
     </w:p>
     <w:p>
       <w:pPr>
@@ -4183,7 +4214,7 @@
     </w:p>
     <w:p>
       <w:pPr>
-        <w:pStyle w:val="Heading1"/>
+        <w:pStyle w:val="Cabealho1"/>
         <w:numPr>
           <w:ilvl w:val="0"/>
           <w:numId w:val="1"/>
@@ -4192,7 +4223,7 @@
           <w:lang w:val="en-US"/>
         </w:rPr>
       </w:pPr>
-      <w:bookmarkStart w:id="2" w:name="_Toc355014424"/>
+      <w:bookmarkStart w:id="3" w:name="_Toc355014424"/>
       <w:r>
         <w:rPr>
           <w:lang w:val="en-US"/>
@@ -4200,11 +4231,11 @@
         <w:lastRenderedPageBreak/>
         <w:t>Week Activities</w:t>
       </w:r>
-      <w:bookmarkEnd w:id="2"/>
+      <w:bookmarkEnd w:id="3"/>
     </w:p>
     <w:p>
       <w:pPr>
-        <w:pStyle w:val="Heading1"/>
+        <w:pStyle w:val="Cabealho1"/>
         <w:numPr>
           <w:ilvl w:val="1"/>
           <w:numId w:val="1"/>
@@ -4214,18 +4245,18 @@
           <w:lang w:val="en-US"/>
         </w:rPr>
       </w:pPr>
-      <w:bookmarkStart w:id="3" w:name="_Toc355014425"/>
+      <w:bookmarkStart w:id="4" w:name="_Toc355014425"/>
       <w:r>
         <w:rPr>
           <w:lang w:val="en-US"/>
         </w:rPr>
         <w:t>Work Executed</w:t>
       </w:r>
-      <w:bookmarkEnd w:id="3"/>
+      <w:bookmarkEnd w:id="4"/>
     </w:p>
     <w:p>
       <w:pPr>
-        <w:pStyle w:val="ListParagraph"/>
+        <w:pStyle w:val="PargrafodaLista"/>
         <w:numPr>
           <w:ilvl w:val="0"/>
           <w:numId w:val="9"/>
@@ -4276,7 +4307,7 @@
     </w:p>
     <w:p>
       <w:pPr>
-        <w:pStyle w:val="ListParagraph"/>
+        <w:pStyle w:val="PargrafodaLista"/>
         <w:numPr>
           <w:ilvl w:val="0"/>
           <w:numId w:val="9"/>
@@ -4343,7 +4374,7 @@
     </w:p>
     <w:p>
       <w:pPr>
-        <w:pStyle w:val="ListParagraph"/>
+        <w:pStyle w:val="PargrafodaLista"/>
         <w:numPr>
           <w:ilvl w:val="0"/>
           <w:numId w:val="9"/>
@@ -4362,7 +4393,7 @@
     </w:p>
     <w:p>
       <w:pPr>
-        <w:pStyle w:val="ListParagraph"/>
+        <w:pStyle w:val="PargrafodaLista"/>
         <w:numPr>
           <w:ilvl w:val="0"/>
           <w:numId w:val="9"/>
@@ -4387,7 +4418,7 @@
     </w:p>
     <w:p>
       <w:pPr>
-        <w:pStyle w:val="Heading1"/>
+        <w:pStyle w:val="Cabealho1"/>
         <w:numPr>
           <w:ilvl w:val="1"/>
           <w:numId w:val="1"/>
@@ -4397,24 +4428,23 @@
           <w:lang w:val="en-US"/>
         </w:rPr>
       </w:pPr>
-      <w:bookmarkStart w:id="4" w:name="_Toc354956861"/>
-      <w:bookmarkStart w:id="5" w:name="_Toc355014426"/>
-      <w:bookmarkStart w:id="6" w:name="_Toc354956862"/>
-      <w:bookmarkStart w:id="7" w:name="_Toc355014427"/>
-      <w:bookmarkStart w:id="8" w:name="_Toc354956863"/>
-      <w:bookmarkStart w:id="9" w:name="_Toc355014428"/>
-      <w:bookmarkStart w:id="10" w:name="_Toc354956864"/>
-      <w:bookmarkStart w:id="11" w:name="_Toc355014429"/>
-      <w:bookmarkStart w:id="12" w:name="_Toc354956865"/>
-      <w:bookmarkStart w:id="13" w:name="_Toc355014430"/>
-      <w:bookmarkStart w:id="14" w:name="_Toc354956866"/>
-      <w:bookmarkStart w:id="15" w:name="_Toc355014431"/>
-      <w:bookmarkStart w:id="16" w:name="_Toc354956867"/>
-      <w:bookmarkStart w:id="17" w:name="_Toc355014432"/>
-      <w:bookmarkStart w:id="18" w:name="_Toc354956868"/>
-      <w:bookmarkStart w:id="19" w:name="_Toc355014433"/>
-      <w:bookmarkStart w:id="20" w:name="_Toc355014434"/>
-      <w:bookmarkEnd w:id="4"/>
+      <w:bookmarkStart w:id="5" w:name="_Toc354956861"/>
+      <w:bookmarkStart w:id="6" w:name="_Toc355014426"/>
+      <w:bookmarkStart w:id="7" w:name="_Toc354956862"/>
+      <w:bookmarkStart w:id="8" w:name="_Toc355014427"/>
+      <w:bookmarkStart w:id="9" w:name="_Toc354956863"/>
+      <w:bookmarkStart w:id="10" w:name="_Toc355014428"/>
+      <w:bookmarkStart w:id="11" w:name="_Toc354956864"/>
+      <w:bookmarkStart w:id="12" w:name="_Toc355014429"/>
+      <w:bookmarkStart w:id="13" w:name="_Toc354956865"/>
+      <w:bookmarkStart w:id="14" w:name="_Toc355014430"/>
+      <w:bookmarkStart w:id="15" w:name="_Toc354956866"/>
+      <w:bookmarkStart w:id="16" w:name="_Toc355014431"/>
+      <w:bookmarkStart w:id="17" w:name="_Toc354956867"/>
+      <w:bookmarkStart w:id="18" w:name="_Toc355014432"/>
+      <w:bookmarkStart w:id="19" w:name="_Toc354956868"/>
+      <w:bookmarkStart w:id="20" w:name="_Toc355014433"/>
+      <w:bookmarkStart w:id="21" w:name="_Toc355014434"/>
       <w:bookmarkEnd w:id="5"/>
       <w:bookmarkEnd w:id="6"/>
       <w:bookmarkEnd w:id="7"/>
@@ -4430,13 +4460,14 @@
       <w:bookmarkEnd w:id="17"/>
       <w:bookmarkEnd w:id="18"/>
       <w:bookmarkEnd w:id="19"/>
+      <w:bookmarkEnd w:id="20"/>
       <w:r>
         <w:rPr>
           <w:lang w:val="en-US"/>
         </w:rPr>
         <w:t>Work Analyses</w:t>
       </w:r>
-      <w:bookmarkEnd w:id="20"/>
+      <w:bookmarkEnd w:id="21"/>
     </w:p>
     <w:p>
       <w:pPr>
@@ -4524,7 +4555,7 @@
     </w:p>
     <w:p>
       <w:pPr>
-        <w:pStyle w:val="Heading1"/>
+        <w:pStyle w:val="Cabealho1"/>
         <w:numPr>
           <w:ilvl w:val="1"/>
           <w:numId w:val="1"/>
@@ -4534,18 +4565,18 @@
           <w:lang w:val="en-US"/>
         </w:rPr>
       </w:pPr>
-      <w:bookmarkStart w:id="21" w:name="_Toc355014435"/>
+      <w:bookmarkStart w:id="22" w:name="_Toc355014435"/>
       <w:r>
         <w:rPr>
           <w:lang w:val="en-US"/>
         </w:rPr>
         <w:t>Achievements</w:t>
       </w:r>
-      <w:bookmarkEnd w:id="21"/>
+      <w:bookmarkEnd w:id="22"/>
     </w:p>
     <w:p>
       <w:pPr>
-        <w:pStyle w:val="ListParagraph"/>
+        <w:pStyle w:val="PargrafodaLista"/>
         <w:numPr>
           <w:ilvl w:val="0"/>
           <w:numId w:val="9"/>
@@ -4583,7 +4614,7 @@
     </w:p>
     <w:p>
       <w:pPr>
-        <w:pStyle w:val="ListParagraph"/>
+        <w:pStyle w:val="PargrafodaLista"/>
         <w:numPr>
           <w:ilvl w:val="0"/>
           <w:numId w:val="9"/>
@@ -4602,7 +4633,7 @@
     </w:p>
     <w:p>
       <w:pPr>
-        <w:pStyle w:val="Heading1"/>
+        <w:pStyle w:val="Cabealho1"/>
         <w:numPr>
           <w:ilvl w:val="0"/>
           <w:numId w:val="1"/>
@@ -4612,26 +4643,26 @@
           <w:lang w:val="en-US"/>
         </w:rPr>
       </w:pPr>
-      <w:bookmarkStart w:id="22" w:name="_Toc354956871"/>
-      <w:bookmarkStart w:id="23" w:name="_Toc355014436"/>
-      <w:bookmarkStart w:id="24" w:name="_Toc354956872"/>
-      <w:bookmarkStart w:id="25" w:name="_Toc355014437"/>
-      <w:bookmarkStart w:id="26" w:name="_Toc355014438"/>
-      <w:bookmarkEnd w:id="22"/>
+      <w:bookmarkStart w:id="23" w:name="_Toc354956871"/>
+      <w:bookmarkStart w:id="24" w:name="_Toc355014436"/>
+      <w:bookmarkStart w:id="25" w:name="_Toc354956872"/>
+      <w:bookmarkStart w:id="26" w:name="_Toc355014437"/>
+      <w:bookmarkStart w:id="27" w:name="_Toc355014438"/>
       <w:bookmarkEnd w:id="23"/>
       <w:bookmarkEnd w:id="24"/>
       <w:bookmarkEnd w:id="25"/>
+      <w:bookmarkEnd w:id="26"/>
       <w:r>
         <w:rPr>
           <w:lang w:val="en-US"/>
         </w:rPr>
         <w:t>Impediments</w:t>
       </w:r>
-      <w:bookmarkEnd w:id="26"/>
+      <w:bookmarkEnd w:id="27"/>
     </w:p>
     <w:p>
       <w:pPr>
-        <w:pStyle w:val="ListParagraph"/>
+        <w:pStyle w:val="PargrafodaLista"/>
         <w:rPr>
           <w:color w:val="FF0000"/>
           <w:lang w:val="en-US"/>
@@ -4646,7 +4677,7 @@
     </w:p>
     <w:p>
       <w:pPr>
-        <w:pStyle w:val="Heading1"/>
+        <w:pStyle w:val="Cabealho1"/>
         <w:numPr>
           <w:ilvl w:val="0"/>
           <w:numId w:val="1"/>
@@ -4656,7 +4687,7 @@
           <w:lang w:val="en-US"/>
         </w:rPr>
       </w:pPr>
-      <w:bookmarkStart w:id="27" w:name="_Toc355014439"/>
+      <w:bookmarkStart w:id="28" w:name="_Toc355014439"/>
       <w:r>
         <w:rPr>
           <w:lang w:val="en-US"/>
@@ -4677,11 +4708,11 @@
         </w:rPr>
         <w:t xml:space="preserve"> Next Week</w:t>
       </w:r>
-      <w:bookmarkEnd w:id="27"/>
+      <w:bookmarkEnd w:id="28"/>
     </w:p>
     <w:p>
       <w:pPr>
-        <w:pStyle w:val="ListParagraph"/>
+        <w:pStyle w:val="PargrafodaLista"/>
         <w:numPr>
           <w:ilvl w:val="0"/>
           <w:numId w:val="11"/>
@@ -4724,7 +4755,7 @@
     </w:p>
     <w:p>
       <w:pPr>
-        <w:pStyle w:val="ListParagraph"/>
+        <w:pStyle w:val="PargrafodaLista"/>
         <w:numPr>
           <w:ilvl w:val="0"/>
           <w:numId w:val="11"/>
@@ -4743,7 +4774,7 @@
     </w:p>
     <w:p>
       <w:pPr>
-        <w:pStyle w:val="ListParagraph"/>
+        <w:pStyle w:val="PargrafodaLista"/>
         <w:numPr>
           <w:ilvl w:val="0"/>
           <w:numId w:val="11"/>
@@ -4762,7 +4793,7 @@
     </w:p>
     <w:p>
       <w:pPr>
-        <w:pStyle w:val="ListParagraph"/>
+        <w:pStyle w:val="PargrafodaLista"/>
         <w:numPr>
           <w:ilvl w:val="0"/>
           <w:numId w:val="11"/>
@@ -4793,7 +4824,7 @@
     </w:p>
     <w:p>
       <w:pPr>
-        <w:pStyle w:val="ListParagraph"/>
+        <w:pStyle w:val="PargrafodaLista"/>
         <w:numPr>
           <w:ilvl w:val="0"/>
           <w:numId w:val="11"/>
@@ -4825,7 +4856,7 @@
     </w:p>
     <w:p>
       <w:pPr>
-        <w:pStyle w:val="Heading1"/>
+        <w:pStyle w:val="Cabealho1"/>
         <w:numPr>
           <w:ilvl w:val="0"/>
           <w:numId w:val="1"/>
@@ -4834,11 +4865,11 @@
           <w:lang w:val="en-US"/>
         </w:rPr>
       </w:pPr>
-      <w:bookmarkStart w:id="28" w:name="_Toc354956875"/>
-      <w:bookmarkStart w:id="29" w:name="_Toc355014440"/>
-      <w:bookmarkStart w:id="30" w:name="_Toc355014441"/>
-      <w:bookmarkEnd w:id="28"/>
+      <w:bookmarkStart w:id="29" w:name="_Toc354956875"/>
+      <w:bookmarkStart w:id="30" w:name="_Toc355014440"/>
+      <w:bookmarkStart w:id="31" w:name="_Toc355014441"/>
       <w:bookmarkEnd w:id="29"/>
+      <w:bookmarkEnd w:id="30"/>
       <w:r>
         <w:rPr>
           <w:lang w:val="en-US"/>
@@ -4846,7 +4877,7 @@
         <w:lastRenderedPageBreak/>
         <w:t>Progress</w:t>
       </w:r>
-      <w:bookmarkEnd w:id="30"/>
+      <w:bookmarkEnd w:id="31"/>
     </w:p>
     <w:p>
       <w:pPr>
@@ -4857,7 +4888,7 @@
     </w:p>
     <w:p>
       <w:pPr>
-        <w:pStyle w:val="Heading1"/>
+        <w:pStyle w:val="Cabealho1"/>
         <w:numPr>
           <w:ilvl w:val="1"/>
           <w:numId w:val="1"/>
@@ -4866,14 +4897,14 @@
           <w:lang w:val="en-US"/>
         </w:rPr>
       </w:pPr>
-      <w:bookmarkStart w:id="31" w:name="_Toc355014442"/>
+      <w:bookmarkStart w:id="32" w:name="_Toc355014442"/>
       <w:r>
         <w:rPr>
           <w:lang w:val="en-US"/>
         </w:rPr>
         <w:t>Earned value and/or Gantt Image</w:t>
       </w:r>
-      <w:bookmarkEnd w:id="31"/>
+      <w:bookmarkEnd w:id="32"/>
     </w:p>
     <w:p>
       <w:pPr>
@@ -4935,7 +4966,7 @@
     </w:p>
     <w:p>
       <w:pPr>
-        <w:pStyle w:val="Caption"/>
+        <w:pStyle w:val="Legenda"/>
         <w:tabs>
           <w:tab w:val="left" w:pos="967"/>
           <w:tab w:val="center" w:pos="4252"/>
@@ -4956,7 +4987,7 @@
         </w:rPr>
         <w:tab/>
       </w:r>
-      <w:bookmarkStart w:id="32" w:name="_Toc355014449"/>
+      <w:bookmarkStart w:id="33" w:name="_Toc355014449"/>
       <w:r>
         <w:rPr>
           <w:lang w:val="en-US"/>
@@ -4991,7 +5022,7 @@
         </w:rPr>
         <w:t>: Earned Value</w:t>
       </w:r>
-      <w:bookmarkEnd w:id="32"/>
+      <w:bookmarkEnd w:id="33"/>
     </w:p>
     <w:p>
       <w:pPr>
@@ -5111,7 +5142,7 @@
     </w:p>
     <w:p>
       <w:pPr>
-        <w:pStyle w:val="Heading1"/>
+        <w:pStyle w:val="Cabealho1"/>
         <w:numPr>
           <w:ilvl w:val="1"/>
           <w:numId w:val="1"/>
@@ -5120,26 +5151,26 @@
           <w:lang w:val="en-US"/>
         </w:rPr>
       </w:pPr>
-      <w:bookmarkStart w:id="33" w:name="_Toc354956878"/>
-      <w:bookmarkStart w:id="34" w:name="_Toc355014443"/>
-      <w:bookmarkStart w:id="35" w:name="_Toc354956879"/>
-      <w:bookmarkStart w:id="36" w:name="_Toc355014444"/>
-      <w:bookmarkStart w:id="37" w:name="_Toc354956880"/>
-      <w:bookmarkStart w:id="38" w:name="_Toc355014445"/>
-      <w:bookmarkStart w:id="39" w:name="_Toc355014446"/>
-      <w:bookmarkEnd w:id="33"/>
+      <w:bookmarkStart w:id="34" w:name="_Toc354956878"/>
+      <w:bookmarkStart w:id="35" w:name="_Toc355014443"/>
+      <w:bookmarkStart w:id="36" w:name="_Toc354956879"/>
+      <w:bookmarkStart w:id="37" w:name="_Toc355014444"/>
+      <w:bookmarkStart w:id="38" w:name="_Toc354956880"/>
+      <w:bookmarkStart w:id="39" w:name="_Toc355014445"/>
+      <w:bookmarkStart w:id="40" w:name="_Toc355014446"/>
       <w:bookmarkEnd w:id="34"/>
       <w:bookmarkEnd w:id="35"/>
       <w:bookmarkEnd w:id="36"/>
       <w:bookmarkEnd w:id="37"/>
       <w:bookmarkEnd w:id="38"/>
+      <w:bookmarkEnd w:id="39"/>
       <w:r>
         <w:rPr>
           <w:lang w:val="en-US"/>
         </w:rPr>
         <w:t>Effort by task</w:t>
       </w:r>
-      <w:bookmarkEnd w:id="39"/>
+      <w:bookmarkEnd w:id="40"/>
     </w:p>
     <w:p>
       <w:pPr>
@@ -5215,13 +5246,13 @@
     </w:p>
     <w:p>
       <w:pPr>
-        <w:pStyle w:val="Caption"/>
+        <w:pStyle w:val="Legenda"/>
         <w:jc w:val="center"/>
         <w:rPr>
           <w:lang w:val="en-US"/>
         </w:rPr>
       </w:pPr>
-      <w:bookmarkStart w:id="40" w:name="_Toc355014450"/>
+      <w:bookmarkStart w:id="41" w:name="_Toc355014450"/>
       <w:r>
         <w:rPr>
           <w:lang w:val="en-US"/>
@@ -5256,11 +5287,11 @@
         </w:rPr>
         <w:t>: Week effort by task type</w:t>
       </w:r>
-      <w:bookmarkEnd w:id="40"/>
+      <w:bookmarkEnd w:id="41"/>
     </w:p>
     <w:p>
       <w:pPr>
-        <w:pStyle w:val="Heading1"/>
+        <w:pStyle w:val="Cabealho1"/>
         <w:numPr>
           <w:ilvl w:val="1"/>
           <w:numId w:val="1"/>
@@ -5269,21 +5300,20 @@
           <w:lang w:val="en-US"/>
         </w:rPr>
       </w:pPr>
-      <w:bookmarkStart w:id="41" w:name="_Toc355014447"/>
+      <w:bookmarkStart w:id="42" w:name="_Toc355014447"/>
       <w:r>
         <w:rPr>
           <w:lang w:val="en-US"/>
         </w:rPr>
         <w:t>Individual effort</w:t>
       </w:r>
-      <w:bookmarkEnd w:id="41"/>
+      <w:bookmarkEnd w:id="42"/>
     </w:p>
     <w:p>
       <w:pPr>
         <w:keepNext/>
         <w:jc w:val="center"/>
       </w:pPr>
-      <w:bookmarkStart w:id="42" w:name="_GoBack"/>
       <w:r>
         <w:rPr>
           <w:noProof/>
@@ -5337,11 +5367,10 @@
           </wp:inline>
         </w:drawing>
       </w:r>
-      <w:bookmarkEnd w:id="42"/>
     </w:p>
     <w:p>
       <w:pPr>
-        <w:pStyle w:val="Caption"/>
+        <w:pStyle w:val="Legenda"/>
         <w:jc w:val="center"/>
         <w:rPr>
           <w:lang w:val="en-US"/>
@@ -5386,7 +5415,7 @@
     </w:p>
     <w:tbl>
       <w:tblPr>
-        <w:tblStyle w:val="TableGrid"/>
+        <w:tblStyle w:val="Tabelacomgrelha"/>
         <w:tblW w:w="0" w:type="auto"/>
         <w:jc w:val="center"/>
         <w:tblLook w:val="04A0" w:firstRow="1" w:lastRow="0" w:firstColumn="1" w:lastColumn="0" w:noHBand="0" w:noVBand="1"/>
@@ -5632,7 +5661,7 @@
     </w:tbl>
     <w:p>
       <w:pPr>
-        <w:pStyle w:val="Caption"/>
+        <w:pStyle w:val="Legenda"/>
         <w:jc w:val="center"/>
         <w:rPr>
           <w:lang w:val="en-US"/>
@@ -5677,7 +5706,7 @@
     </w:p>
     <w:p>
       <w:pPr>
-        <w:pStyle w:val="Heading1"/>
+        <w:pStyle w:val="Cabealho1"/>
         <w:numPr>
           <w:ilvl w:val="0"/>
           <w:numId w:val="1"/>
@@ -5719,7 +5748,7 @@
     </w:p>
     <w:p>
       <w:pPr>
-        <w:pStyle w:val="ListParagraph"/>
+        <w:pStyle w:val="PargrafodaLista"/>
         <w:numPr>
           <w:ilvl w:val="0"/>
           <w:numId w:val="13"/>
@@ -5754,7 +5783,7 @@
     </w:p>
     <w:p>
       <w:pPr>
-        <w:pStyle w:val="ListParagraph"/>
+        <w:pStyle w:val="PargrafodaLista"/>
         <w:numPr>
           <w:ilvl w:val="0"/>
           <w:numId w:val="13"/>
@@ -5789,7 +5818,7 @@
     </w:p>
     <w:p>
       <w:pPr>
-        <w:pStyle w:val="ListParagraph"/>
+        <w:pStyle w:val="PargrafodaLista"/>
         <w:numPr>
           <w:ilvl w:val="0"/>
           <w:numId w:val="13"/>
@@ -5824,7 +5853,7 @@
     </w:p>
     <w:p>
       <w:pPr>
-        <w:pStyle w:val="ListParagraph"/>
+        <w:pStyle w:val="PargrafodaLista"/>
         <w:numPr>
           <w:ilvl w:val="0"/>
           <w:numId w:val="13"/>
@@ -5859,7 +5888,7 @@
     </w:p>
     <w:p>
       <w:pPr>
-        <w:pStyle w:val="ListParagraph"/>
+        <w:pStyle w:val="PargrafodaLista"/>
         <w:numPr>
           <w:ilvl w:val="0"/>
           <w:numId w:val="13"/>
@@ -5894,7 +5923,7 @@
     </w:p>
     <w:p>
       <w:pPr>
-        <w:pStyle w:val="ListParagraph"/>
+        <w:pStyle w:val="PargrafodaLista"/>
         <w:numPr>
           <w:ilvl w:val="0"/>
           <w:numId w:val="13"/>
@@ -5929,7 +5958,7 @@
     </w:p>
     <w:p>
       <w:pPr>
-        <w:pStyle w:val="ListParagraph"/>
+        <w:pStyle w:val="PargrafodaLista"/>
         <w:numPr>
           <w:ilvl w:val="0"/>
           <w:numId w:val="13"/>
@@ -6006,7 +6035,7 @@
     </w:p>
     <w:p>
       <w:pPr>
-        <w:pStyle w:val="ListParagraph"/>
+        <w:pStyle w:val="PargrafodaLista"/>
         <w:numPr>
           <w:ilvl w:val="0"/>
           <w:numId w:val="14"/>
@@ -6041,7 +6070,7 @@
     </w:p>
     <w:p>
       <w:pPr>
-        <w:pStyle w:val="ListParagraph"/>
+        <w:pStyle w:val="PargrafodaLista"/>
         <w:numPr>
           <w:ilvl w:val="0"/>
           <w:numId w:val="14"/>
@@ -6106,7 +6135,7 @@
     </w:p>
     <w:p>
       <w:pPr>
-        <w:pStyle w:val="ListParagraph"/>
+        <w:pStyle w:val="PargrafodaLista"/>
         <w:numPr>
           <w:ilvl w:val="0"/>
           <w:numId w:val="14"/>
@@ -6163,7 +6192,7 @@
     </w:p>
     <w:p>
       <w:pPr>
-        <w:pStyle w:val="ListParagraph"/>
+        <w:pStyle w:val="PargrafodaLista"/>
         <w:numPr>
           <w:ilvl w:val="0"/>
           <w:numId w:val="15"/>
@@ -6198,7 +6227,7 @@
     </w:p>
     <w:p>
       <w:pPr>
-        <w:pStyle w:val="ListParagraph"/>
+        <w:pStyle w:val="PargrafodaLista"/>
         <w:numPr>
           <w:ilvl w:val="0"/>
           <w:numId w:val="15"/>
@@ -6233,7 +6262,7 @@
     </w:p>
     <w:p>
       <w:pPr>
-        <w:pStyle w:val="ListParagraph"/>
+        <w:pStyle w:val="PargrafodaLista"/>
         <w:numPr>
           <w:ilvl w:val="0"/>
           <w:numId w:val="15"/>
@@ -6268,7 +6297,7 @@
     </w:p>
     <w:p>
       <w:pPr>
-        <w:pStyle w:val="ListParagraph"/>
+        <w:pStyle w:val="PargrafodaLista"/>
         <w:numPr>
           <w:ilvl w:val="0"/>
           <w:numId w:val="15"/>
@@ -6303,7 +6332,7 @@
     </w:p>
     <w:p>
       <w:pPr>
-        <w:pStyle w:val="ListParagraph"/>
+        <w:pStyle w:val="PargrafodaLista"/>
         <w:numPr>
           <w:ilvl w:val="0"/>
           <w:numId w:val="15"/>
@@ -6338,7 +6367,7 @@
     </w:p>
     <w:p>
       <w:pPr>
-        <w:pStyle w:val="ListParagraph"/>
+        <w:pStyle w:val="PargrafodaLista"/>
         <w:numPr>
           <w:ilvl w:val="0"/>
           <w:numId w:val="15"/>
@@ -6433,7 +6462,7 @@
     </w:p>
     <w:p>
       <w:pPr>
-        <w:pStyle w:val="ListParagraph"/>
+        <w:pStyle w:val="PargrafodaLista"/>
         <w:numPr>
           <w:ilvl w:val="0"/>
           <w:numId w:val="16"/>
@@ -6481,7 +6510,7 @@
     </w:p>
     <w:p>
       <w:pPr>
-        <w:pStyle w:val="ListParagraph"/>
+        <w:pStyle w:val="PargrafodaLista"/>
         <w:numPr>
           <w:ilvl w:val="0"/>
           <w:numId w:val="16"/>
@@ -6530,7 +6559,7 @@
     </w:p>
     <w:p>
       <w:pPr>
-        <w:pStyle w:val="ListParagraph"/>
+        <w:pStyle w:val="PargrafodaLista"/>
         <w:numPr>
           <w:ilvl w:val="0"/>
           <w:numId w:val="16"/>
@@ -6612,7 +6641,7 @@
     </w:p>
     <w:p>
       <w:pPr>
-        <w:pStyle w:val="ListParagraph"/>
+        <w:pStyle w:val="PargrafodaLista"/>
         <w:numPr>
           <w:ilvl w:val="0"/>
           <w:numId w:val="17"/>
@@ -6647,7 +6676,7 @@
     </w:p>
     <w:p>
       <w:pPr>
-        <w:pStyle w:val="ListParagraph"/>
+        <w:pStyle w:val="PargrafodaLista"/>
         <w:numPr>
           <w:ilvl w:val="0"/>
           <w:numId w:val="17"/>
@@ -6682,7 +6711,7 @@
     </w:p>
     <w:p>
       <w:pPr>
-        <w:pStyle w:val="ListParagraph"/>
+        <w:pStyle w:val="PargrafodaLista"/>
         <w:numPr>
           <w:ilvl w:val="0"/>
           <w:numId w:val="17"/>
@@ -6753,7 +6782,7 @@
     </w:p>
     <w:p>
       <w:pPr>
-        <w:pStyle w:val="ListParagraph"/>
+        <w:pStyle w:val="PargrafodaLista"/>
         <w:numPr>
           <w:ilvl w:val="0"/>
           <w:numId w:val="17"/>
@@ -6824,7 +6853,7 @@
     </w:p>
     <w:p>
       <w:pPr>
-        <w:pStyle w:val="ListParagraph"/>
+        <w:pStyle w:val="PargrafodaLista"/>
         <w:numPr>
           <w:ilvl w:val="0"/>
           <w:numId w:val="18"/>
@@ -6887,7 +6916,7 @@
     </w:p>
     <w:p>
       <w:pPr>
-        <w:pStyle w:val="ListParagraph"/>
+        <w:pStyle w:val="PargrafodaLista"/>
         <w:numPr>
           <w:ilvl w:val="0"/>
           <w:numId w:val="18"/>
@@ -6936,7 +6965,7 @@
     </w:p>
     <w:p>
       <w:pPr>
-        <w:pStyle w:val="ListParagraph"/>
+        <w:pStyle w:val="PargrafodaLista"/>
         <w:numPr>
           <w:ilvl w:val="0"/>
           <w:numId w:val="18"/>
@@ -6993,7 +7022,7 @@
     </w:p>
     <w:p>
       <w:pPr>
-        <w:pStyle w:val="ListParagraph"/>
+        <w:pStyle w:val="PargrafodaLista"/>
         <w:numPr>
           <w:ilvl w:val="0"/>
           <w:numId w:val="18"/>
@@ -7042,7 +7071,7 @@
     </w:p>
     <w:p>
       <w:pPr>
-        <w:pStyle w:val="ListParagraph"/>
+        <w:pStyle w:val="PargrafodaLista"/>
         <w:numPr>
           <w:ilvl w:val="0"/>
           <w:numId w:val="18"/>
@@ -7077,7 +7106,7 @@
     </w:p>
     <w:p>
       <w:pPr>
-        <w:pStyle w:val="ListParagraph"/>
+        <w:pStyle w:val="PargrafodaLista"/>
         <w:numPr>
           <w:ilvl w:val="0"/>
           <w:numId w:val="18"/>
@@ -7146,7 +7175,7 @@
     </w:p>
     <w:p>
       <w:pPr>
-        <w:pStyle w:val="ListParagraph"/>
+        <w:pStyle w:val="PargrafodaLista"/>
         <w:numPr>
           <w:ilvl w:val="0"/>
           <w:numId w:val="20"/>
@@ -7181,7 +7210,7 @@
     </w:p>
     <w:p>
       <w:pPr>
-        <w:pStyle w:val="ListParagraph"/>
+        <w:pStyle w:val="PargrafodaLista"/>
         <w:numPr>
           <w:ilvl w:val="0"/>
           <w:numId w:val="20"/>
@@ -7216,7 +7245,7 @@
     </w:p>
     <w:p>
       <w:pPr>
-        <w:pStyle w:val="ListParagraph"/>
+        <w:pStyle w:val="PargrafodaLista"/>
         <w:numPr>
           <w:ilvl w:val="0"/>
           <w:numId w:val="20"/>
@@ -7291,7 +7320,7 @@
 <w:ftr xmlns:wpc="http://schemas.microsoft.com/office/word/2010/wordprocessingCanvas" xmlns:mc="http://schemas.openxmlformats.org/markup-compatibility/2006" xmlns:o="urn:schemas-microsoft-com:office:office" xmlns:r="http://schemas.openxmlformats.org/officeDocument/2006/relationships" xmlns:m="http://schemas.openxmlformats.org/officeDocument/2006/math" xmlns:v="urn:schemas-microsoft-com:vml" xmlns:wp14="http://schemas.microsoft.com/office/word/2010/wordprocessingDrawing" xmlns:wp="http://schemas.openxmlformats.org/drawingml/2006/wordprocessingDrawing" xmlns:w10="urn:schemas-microsoft-com:office:word" xmlns:w="http://schemas.openxmlformats.org/wordprocessingml/2006/main" xmlns:w14="http://schemas.microsoft.com/office/word/2010/wordml" xmlns:w15="http://schemas.microsoft.com/office/word/2012/wordml" xmlns:wpg="http://schemas.microsoft.com/office/word/2010/wordprocessingGroup" xmlns:wpi="http://schemas.microsoft.com/office/word/2010/wordprocessingInk" xmlns:wne="http://schemas.microsoft.com/office/word/2006/wordml" xmlns:wps="http://schemas.microsoft.com/office/word/2010/wordprocessingShape" mc:Ignorable="w14 w15 wp14">
   <w:p>
     <w:pPr>
-      <w:pStyle w:val="Footer"/>
+      <w:pStyle w:val="Rodap"/>
     </w:pPr>
     <w:r>
       <w:t>Projeto Soft</w:t>
@@ -7302,7 +7331,7 @@
   </w:p>
   <w:p>
     <w:pPr>
-      <w:pStyle w:val="Footer"/>
+      <w:pStyle w:val="Rodap"/>
     </w:pPr>
     <w:sdt>
       <w:sdtPr>
@@ -7332,7 +7361,7 @@
 <w:ftr xmlns:wpc="http://schemas.microsoft.com/office/word/2010/wordprocessingCanvas" xmlns:mc="http://schemas.openxmlformats.org/markup-compatibility/2006" xmlns:o="urn:schemas-microsoft-com:office:office" xmlns:r="http://schemas.openxmlformats.org/officeDocument/2006/relationships" xmlns:m="http://schemas.openxmlformats.org/officeDocument/2006/math" xmlns:v="urn:schemas-microsoft-com:vml" xmlns:wp14="http://schemas.microsoft.com/office/word/2010/wordprocessingDrawing" xmlns:wp="http://schemas.openxmlformats.org/drawingml/2006/wordprocessingDrawing" xmlns:w10="urn:schemas-microsoft-com:office:word" xmlns:w="http://schemas.openxmlformats.org/wordprocessingml/2006/main" xmlns:w14="http://schemas.microsoft.com/office/word/2010/wordml" xmlns:w15="http://schemas.microsoft.com/office/word/2012/wordml" xmlns:wpg="http://schemas.microsoft.com/office/word/2010/wordprocessingGroup" xmlns:wpi="http://schemas.microsoft.com/office/word/2010/wordprocessingInk" xmlns:wne="http://schemas.microsoft.com/office/word/2006/wordml" xmlns:wps="http://schemas.microsoft.com/office/word/2010/wordprocessingShape" mc:Ignorable="w14 w15 wp14">
   <w:p>
     <w:pPr>
-      <w:pStyle w:val="Footer"/>
+      <w:pStyle w:val="Rodap"/>
     </w:pPr>
     <w:r>
       <w:t>Projeto Software 2013</w:t>
@@ -7346,7 +7375,7 @@
   </w:p>
   <w:p>
     <w:pPr>
-      <w:pStyle w:val="Footer"/>
+      <w:pStyle w:val="Rodap"/>
       <w:tabs>
         <w:tab w:val="clear" w:pos="4252"/>
       </w:tabs>
@@ -7376,7 +7405,7 @@
 <w:ftr xmlns:wpc="http://schemas.microsoft.com/office/word/2010/wordprocessingCanvas" xmlns:mc="http://schemas.openxmlformats.org/markup-compatibility/2006" xmlns:o="urn:schemas-microsoft-com:office:office" xmlns:r="http://schemas.openxmlformats.org/officeDocument/2006/relationships" xmlns:m="http://schemas.openxmlformats.org/officeDocument/2006/math" xmlns:v="urn:schemas-microsoft-com:vml" xmlns:wp14="http://schemas.microsoft.com/office/word/2010/wordprocessingDrawing" xmlns:wp="http://schemas.openxmlformats.org/drawingml/2006/wordprocessingDrawing" xmlns:w10="urn:schemas-microsoft-com:office:word" xmlns:w="http://schemas.openxmlformats.org/wordprocessingml/2006/main" xmlns:w14="http://schemas.microsoft.com/office/word/2010/wordml" xmlns:w15="http://schemas.microsoft.com/office/word/2012/wordml" xmlns:wpg="http://schemas.microsoft.com/office/word/2010/wordprocessingGroup" xmlns:wpi="http://schemas.microsoft.com/office/word/2010/wordprocessingInk" xmlns:wne="http://schemas.microsoft.com/office/word/2006/wordml" xmlns:wps="http://schemas.microsoft.com/office/word/2010/wordprocessingShape" mc:Ignorable="w14 w15 wp14">
   <w:p>
     <w:pPr>
-      <w:pStyle w:val="Footer"/>
+      <w:pStyle w:val="Rodap"/>
     </w:pPr>
     <w:r>
       <w:t>Projeto Software 2013</w:t>
@@ -7384,7 +7413,7 @@
   </w:p>
   <w:p>
     <w:pPr>
-      <w:pStyle w:val="Footer"/>
+      <w:pStyle w:val="Rodap"/>
     </w:pPr>
     <w:sdt>
       <w:sdtPr>
@@ -7419,7 +7448,7 @@
       <w:rPr>
         <w:noProof/>
       </w:rPr>
-      <w:t>4</w:t>
+      <w:t>5</w:t>
     </w:r>
     <w:r>
       <w:rPr>
@@ -7435,7 +7464,7 @@
 <w:ftr xmlns:wpc="http://schemas.microsoft.com/office/word/2010/wordprocessingCanvas" xmlns:mc="http://schemas.openxmlformats.org/markup-compatibility/2006" xmlns:o="urn:schemas-microsoft-com:office:office" xmlns:r="http://schemas.openxmlformats.org/officeDocument/2006/relationships" xmlns:m="http://schemas.openxmlformats.org/officeDocument/2006/math" xmlns:v="urn:schemas-microsoft-com:vml" xmlns:wp14="http://schemas.microsoft.com/office/word/2010/wordprocessingDrawing" xmlns:wp="http://schemas.openxmlformats.org/drawingml/2006/wordprocessingDrawing" xmlns:w10="urn:schemas-microsoft-com:office:word" xmlns:w="http://schemas.openxmlformats.org/wordprocessingml/2006/main" xmlns:w14="http://schemas.microsoft.com/office/word/2010/wordml" xmlns:w15="http://schemas.microsoft.com/office/word/2012/wordml" xmlns:wpg="http://schemas.microsoft.com/office/word/2010/wordprocessingGroup" xmlns:wpi="http://schemas.microsoft.com/office/word/2010/wordprocessingInk" xmlns:wne="http://schemas.microsoft.com/office/word/2006/wordml" xmlns:wps="http://schemas.microsoft.com/office/word/2010/wordprocessingShape" mc:Ignorable="w14 w15 wp14">
   <w:p>
     <w:pPr>
-      <w:pStyle w:val="Footer"/>
+      <w:pStyle w:val="Rodap"/>
     </w:pPr>
     <w:r>
       <w:t>Projeto Software 2013</w:t>
@@ -7449,7 +7478,7 @@
   </w:p>
   <w:p>
     <w:pPr>
-      <w:pStyle w:val="Footer"/>
+      <w:pStyle w:val="Rodap"/>
       <w:tabs>
         <w:tab w:val="clear" w:pos="4252"/>
       </w:tabs>
@@ -7525,7 +7554,7 @@
 <w:hdr xmlns:wpc="http://schemas.microsoft.com/office/word/2010/wordprocessingCanvas" xmlns:mc="http://schemas.openxmlformats.org/markup-compatibility/2006" xmlns:o="urn:schemas-microsoft-com:office:office" xmlns:r="http://schemas.openxmlformats.org/officeDocument/2006/relationships" xmlns:m="http://schemas.openxmlformats.org/officeDocument/2006/math" xmlns:v="urn:schemas-microsoft-com:vml" xmlns:wp14="http://schemas.microsoft.com/office/word/2010/wordprocessingDrawing" xmlns:wp="http://schemas.openxmlformats.org/drawingml/2006/wordprocessingDrawing" xmlns:w10="urn:schemas-microsoft-com:office:word" xmlns:w="http://schemas.openxmlformats.org/wordprocessingml/2006/main" xmlns:w14="http://schemas.microsoft.com/office/word/2010/wordml" xmlns:w15="http://schemas.microsoft.com/office/word/2012/wordml" xmlns:wpg="http://schemas.microsoft.com/office/word/2010/wordprocessingGroup" xmlns:wpi="http://schemas.microsoft.com/office/word/2010/wordprocessingInk" xmlns:wne="http://schemas.microsoft.com/office/word/2006/wordml" xmlns:wps="http://schemas.microsoft.com/office/word/2010/wordprocessingShape" mc:Ignorable="w14 w15 wp14">
   <w:p>
     <w:pPr>
-      <w:pStyle w:val="Header"/>
+      <w:pStyle w:val="Cabealho"/>
       <w:rPr>
         <w:lang w:val="en-US"/>
       </w:rPr>
@@ -7624,7 +7653,7 @@
   </w:p>
   <w:p>
     <w:pPr>
-      <w:pStyle w:val="Header"/>
+      <w:pStyle w:val="Cabealho"/>
       <w:rPr>
         <w:lang w:val="en-GB"/>
       </w:rPr>
@@ -7658,7 +7687,7 @@
           <w:rPr>
             <w:lang w:val="en-US"/>
           </w:rPr>
-          <w:t>v0.3</w:t>
+          <w:t>v1.0</w:t>
         </w:r>
         <w:proofErr w:type="gramEnd"/>
       </w:sdtContent>
@@ -7681,12 +7710,11 @@
       </w:sdtPr>
       <w:sdtEndPr/>
       <w:sdtContent>
+        <w:proofErr w:type="spellStart"/>
         <w:r>
-          <w:rPr>
-            <w:lang w:val="en-US"/>
-          </w:rPr>
-          <w:t>Ready for Approval</w:t>
+          <w:t>Baselined</w:t>
         </w:r>
+        <w:proofErr w:type="spellEnd"/>
       </w:sdtContent>
     </w:sdt>
   </w:p>
@@ -7697,7 +7725,7 @@
 <w:hdr xmlns:wpc="http://schemas.microsoft.com/office/word/2010/wordprocessingCanvas" xmlns:mc="http://schemas.openxmlformats.org/markup-compatibility/2006" xmlns:o="urn:schemas-microsoft-com:office:office" xmlns:r="http://schemas.openxmlformats.org/officeDocument/2006/relationships" xmlns:m="http://schemas.openxmlformats.org/officeDocument/2006/math" xmlns:v="urn:schemas-microsoft-com:vml" xmlns:wp14="http://schemas.microsoft.com/office/word/2010/wordprocessingDrawing" xmlns:wp="http://schemas.openxmlformats.org/drawingml/2006/wordprocessingDrawing" xmlns:w10="urn:schemas-microsoft-com:office:word" xmlns:w="http://schemas.openxmlformats.org/wordprocessingml/2006/main" xmlns:w14="http://schemas.microsoft.com/office/word/2010/wordml" xmlns:w15="http://schemas.microsoft.com/office/word/2012/wordml" xmlns:wpg="http://schemas.microsoft.com/office/word/2010/wordprocessingGroup" xmlns:wpi="http://schemas.microsoft.com/office/word/2010/wordprocessingInk" xmlns:wne="http://schemas.microsoft.com/office/word/2006/wordml" xmlns:wps="http://schemas.microsoft.com/office/word/2010/wordprocessingShape" mc:Ignorable="w14 w15 wp14">
   <w:p>
     <w:pPr>
-      <w:pStyle w:val="Header"/>
+      <w:pStyle w:val="Cabealho"/>
       <w:rPr>
         <w:lang w:val="en-GB"/>
       </w:rPr>
@@ -7796,7 +7824,7 @@
   </w:p>
   <w:p>
     <w:pPr>
-      <w:pStyle w:val="Header"/>
+      <w:pStyle w:val="Cabealho"/>
       <w:rPr>
         <w:lang w:val="en-GB"/>
       </w:rPr>
@@ -7830,7 +7858,7 @@
           <w:rPr>
             <w:lang w:val="en-US"/>
           </w:rPr>
-          <w:t>v0.3</w:t>
+          <w:t>v1.0</w:t>
         </w:r>
         <w:proofErr w:type="gramEnd"/>
       </w:sdtContent>
@@ -7853,12 +7881,11 @@
       </w:sdtPr>
       <w:sdtEndPr/>
       <w:sdtContent>
+        <w:proofErr w:type="spellStart"/>
         <w:r>
-          <w:rPr>
-            <w:lang w:val="en-US"/>
-          </w:rPr>
-          <w:t>Ready for Approval</w:t>
+          <w:t>Baselined</w:t>
         </w:r>
+        <w:proofErr w:type="spellEnd"/>
       </w:sdtContent>
     </w:sdt>
     <w:r>
@@ -10564,11 +10591,11 @@
     <w:name w:val="Normal"/>
     <w:qFormat/>
   </w:style>
-  <w:style w:type="paragraph" w:styleId="Heading1">
+  <w:style w:type="paragraph" w:styleId="Cabealho1">
     <w:name w:val="heading 1"/>
     <w:basedOn w:val="Normal"/>
     <w:next w:val="Normal"/>
-    <w:link w:val="Heading1Char"/>
+    <w:link w:val="Cabealho1Carter"/>
     <w:uiPriority w:val="9"/>
     <w:qFormat/>
     <w:rsid w:val="00906D0A"/>
@@ -10587,13 +10614,13 @@
       <w:szCs w:val="28"/>
     </w:rPr>
   </w:style>
-  <w:style w:type="character" w:default="1" w:styleId="DefaultParagraphFont">
+  <w:style w:type="character" w:default="1" w:styleId="Tipodeletrapredefinidodopargrafo">
     <w:name w:val="Default Paragraph Font"/>
     <w:uiPriority w:val="1"/>
     <w:semiHidden/>
     <w:unhideWhenUsed/>
   </w:style>
-  <w:style w:type="table" w:default="1" w:styleId="TableNormal">
+  <w:style w:type="table" w:default="1" w:styleId="Tabelanormal">
     <w:name w:val="Normal Table"/>
     <w:uiPriority w:val="99"/>
     <w:semiHidden/>
@@ -10608,16 +10635,16 @@
       </w:tblCellMar>
     </w:tblPr>
   </w:style>
-  <w:style w:type="numbering" w:default="1" w:styleId="NoList">
+  <w:style w:type="numbering" w:default="1" w:styleId="Semlista">
     <w:name w:val="No List"/>
     <w:uiPriority w:val="99"/>
     <w:semiHidden/>
     <w:unhideWhenUsed/>
   </w:style>
-  <w:style w:type="paragraph" w:styleId="Header">
+  <w:style w:type="paragraph" w:styleId="Cabealho">
     <w:name w:val="header"/>
     <w:basedOn w:val="Normal"/>
-    <w:link w:val="HeaderChar"/>
+    <w:link w:val="CabealhoCarter"/>
     <w:uiPriority w:val="99"/>
     <w:unhideWhenUsed/>
     <w:rsid w:val="00042081"/>
@@ -10629,17 +10656,17 @@
       <w:spacing w:after="0" w:line="240" w:lineRule="auto"/>
     </w:pPr>
   </w:style>
-  <w:style w:type="character" w:customStyle="1" w:styleId="HeaderChar">
-    <w:name w:val="Header Char"/>
-    <w:basedOn w:val="DefaultParagraphFont"/>
-    <w:link w:val="Header"/>
+  <w:style w:type="character" w:customStyle="1" w:styleId="CabealhoCarter">
+    <w:name w:val="Cabeçalho Caráter"/>
+    <w:basedOn w:val="Tipodeletrapredefinidodopargrafo"/>
+    <w:link w:val="Cabealho"/>
     <w:uiPriority w:val="99"/>
     <w:rsid w:val="00042081"/>
   </w:style>
-  <w:style w:type="paragraph" w:styleId="Footer">
+  <w:style w:type="paragraph" w:styleId="Rodap">
     <w:name w:val="footer"/>
     <w:basedOn w:val="Normal"/>
-    <w:link w:val="FooterChar"/>
+    <w:link w:val="RodapCarter"/>
     <w:uiPriority w:val="99"/>
     <w:unhideWhenUsed/>
     <w:rsid w:val="00042081"/>
@@ -10651,16 +10678,16 @@
       <w:spacing w:after="0" w:line="240" w:lineRule="auto"/>
     </w:pPr>
   </w:style>
-  <w:style w:type="character" w:customStyle="1" w:styleId="FooterChar">
-    <w:name w:val="Footer Char"/>
-    <w:basedOn w:val="DefaultParagraphFont"/>
-    <w:link w:val="Footer"/>
+  <w:style w:type="character" w:customStyle="1" w:styleId="RodapCarter">
+    <w:name w:val="Rodapé Caráter"/>
+    <w:basedOn w:val="Tipodeletrapredefinidodopargrafo"/>
+    <w:link w:val="Rodap"/>
     <w:uiPriority w:val="99"/>
     <w:rsid w:val="00042081"/>
   </w:style>
-  <w:style w:type="character" w:styleId="PlaceholderText">
+  <w:style w:type="character" w:styleId="TextodoMarcadordePosio">
     <w:name w:val="Placeholder Text"/>
-    <w:basedOn w:val="DefaultParagraphFont"/>
+    <w:basedOn w:val="Tipodeletrapredefinidodopargrafo"/>
     <w:uiPriority w:val="99"/>
     <w:semiHidden/>
     <w:rsid w:val="009553EC"/>
@@ -10668,10 +10695,10 @@
       <w:color w:val="808080"/>
     </w:rPr>
   </w:style>
-  <w:style w:type="paragraph" w:styleId="BalloonText">
+  <w:style w:type="paragraph" w:styleId="Textodebalo">
     <w:name w:val="Balloon Text"/>
     <w:basedOn w:val="Normal"/>
-    <w:link w:val="BalloonTextChar"/>
+    <w:link w:val="TextodebaloCarter"/>
     <w:uiPriority w:val="99"/>
     <w:semiHidden/>
     <w:unhideWhenUsed/>
@@ -10685,10 +10712,10 @@
       <w:szCs w:val="16"/>
     </w:rPr>
   </w:style>
-  <w:style w:type="character" w:customStyle="1" w:styleId="BalloonTextChar">
-    <w:name w:val="Balloon Text Char"/>
-    <w:basedOn w:val="DefaultParagraphFont"/>
-    <w:link w:val="BalloonText"/>
+  <w:style w:type="character" w:customStyle="1" w:styleId="TextodebaloCarter">
+    <w:name w:val="Texto de balão Caráter"/>
+    <w:basedOn w:val="Tipodeletrapredefinidodopargrafo"/>
+    <w:link w:val="Textodebalo"/>
     <w:uiPriority w:val="99"/>
     <w:semiHidden/>
     <w:rsid w:val="009553EC"/>
@@ -10698,9 +10725,9 @@
       <w:szCs w:val="16"/>
     </w:rPr>
   </w:style>
-  <w:style w:type="paragraph" w:styleId="NoSpacing">
+  <w:style w:type="paragraph" w:styleId="SemEspaamento">
     <w:name w:val="No Spacing"/>
-    <w:link w:val="NoSpacingChar"/>
+    <w:link w:val="SemEspaamentoCarter"/>
     <w:uiPriority w:val="1"/>
     <w:qFormat/>
     <w:rsid w:val="00906D0A"/>
@@ -10708,19 +10735,19 @@
       <w:spacing w:after="0" w:line="240" w:lineRule="auto"/>
     </w:pPr>
   </w:style>
-  <w:style w:type="character" w:customStyle="1" w:styleId="NoSpacingChar">
-    <w:name w:val="No Spacing Char"/>
-    <w:basedOn w:val="DefaultParagraphFont"/>
-    <w:link w:val="NoSpacing"/>
+  <w:style w:type="character" w:customStyle="1" w:styleId="SemEspaamentoCarter">
+    <w:name w:val="Sem Espaçamento Caráter"/>
+    <w:basedOn w:val="Tipodeletrapredefinidodopargrafo"/>
+    <w:link w:val="SemEspaamento"/>
     <w:uiPriority w:val="1"/>
     <w:rsid w:val="00906D0A"/>
     <w:rPr>
       <w:rFonts w:eastAsiaTheme="minorEastAsia"/>
     </w:rPr>
   </w:style>
-  <w:style w:type="table" w:styleId="TableGrid">
+  <w:style w:type="table" w:styleId="Tabelacomgrelha">
     <w:name w:val="Table Grid"/>
-    <w:basedOn w:val="TableNormal"/>
+    <w:basedOn w:val="Tabelanormal"/>
     <w:uiPriority w:val="59"/>
     <w:rsid w:val="00906D0A"/>
     <w:pPr>
@@ -10744,10 +10771,10 @@
       </w:tblCellMar>
     </w:tblPr>
   </w:style>
-  <w:style w:type="character" w:customStyle="1" w:styleId="Heading1Char">
-    <w:name w:val="Heading 1 Char"/>
-    <w:basedOn w:val="DefaultParagraphFont"/>
-    <w:link w:val="Heading1"/>
+  <w:style w:type="character" w:customStyle="1" w:styleId="Cabealho1Carter">
+    <w:name w:val="Cabeçalho 1 Caráter"/>
+    <w:basedOn w:val="Tipodeletrapredefinidodopargrafo"/>
+    <w:link w:val="Cabealho1"/>
     <w:uiPriority w:val="9"/>
     <w:rsid w:val="00906D0A"/>
     <w:rPr>
@@ -10759,9 +10786,9 @@
       <w:szCs w:val="28"/>
     </w:rPr>
   </w:style>
-  <w:style w:type="paragraph" w:styleId="TOCHeading">
+  <w:style w:type="paragraph" w:styleId="Cabealhodondice">
     <w:name w:val="TOC Heading"/>
-    <w:basedOn w:val="Heading1"/>
+    <w:basedOn w:val="Cabealho1"/>
     <w:next w:val="Normal"/>
     <w:uiPriority w:val="39"/>
     <w:semiHidden/>
@@ -10772,7 +10799,7 @@
       <w:outlineLvl w:val="9"/>
     </w:pPr>
   </w:style>
-  <w:style w:type="paragraph" w:styleId="Caption">
+  <w:style w:type="paragraph" w:styleId="Legenda">
     <w:name w:val="caption"/>
     <w:basedOn w:val="Normal"/>
     <w:next w:val="Normal"/>
@@ -10791,7 +10818,7 @@
       <w:szCs w:val="18"/>
     </w:rPr>
   </w:style>
-  <w:style w:type="paragraph" w:styleId="TableofFigures">
+  <w:style w:type="paragraph" w:styleId="ndicedeilustraes">
     <w:name w:val="table of figures"/>
     <w:basedOn w:val="Normal"/>
     <w:next w:val="Normal"/>
@@ -10802,9 +10829,9 @@
       <w:spacing w:after="0"/>
     </w:pPr>
   </w:style>
-  <w:style w:type="character" w:styleId="Hyperlink">
+  <w:style w:type="character" w:styleId="Hiperligao">
     <w:name w:val="Hyperlink"/>
-    <w:basedOn w:val="DefaultParagraphFont"/>
+    <w:basedOn w:val="Tipodeletrapredefinidodopargrafo"/>
     <w:uiPriority w:val="99"/>
     <w:unhideWhenUsed/>
     <w:rsid w:val="0071045A"/>
@@ -10830,7 +10857,7 @@
   </w:style>
   <w:style w:type="character" w:customStyle="1" w:styleId="xdtextbox1">
     <w:name w:val="xdtextbox1"/>
-    <w:basedOn w:val="DefaultParagraphFont"/>
+    <w:basedOn w:val="Tipodeletrapredefinidodopargrafo"/>
     <w:rsid w:val="003C28E8"/>
     <w:rPr>
       <w:color w:val="auto"/>
@@ -10838,7 +10865,7 @@
       <w:shd w:val="clear" w:color="auto" w:fill="FFFFFF"/>
     </w:rPr>
   </w:style>
-  <w:style w:type="paragraph" w:styleId="TOC1">
+  <w:style w:type="paragraph" w:styleId="ndice1">
     <w:name w:val="toc 1"/>
     <w:basedOn w:val="Normal"/>
     <w:next w:val="Normal"/>
@@ -10850,7 +10877,7 @@
       <w:spacing w:after="100"/>
     </w:pPr>
   </w:style>
-  <w:style w:type="paragraph" w:styleId="ListParagraph">
+  <w:style w:type="paragraph" w:styleId="PargrafodaLista">
     <w:name w:val="List Paragraph"/>
     <w:basedOn w:val="Normal"/>
     <w:uiPriority w:val="34"/>
@@ -10861,9 +10888,9 @@
       <w:contextualSpacing/>
     </w:pPr>
   </w:style>
-  <w:style w:type="character" w:styleId="CommentReference">
+  <w:style w:type="character" w:styleId="Refdecomentrio">
     <w:name w:val="annotation reference"/>
-    <w:basedOn w:val="DefaultParagraphFont"/>
+    <w:basedOn w:val="Tipodeletrapredefinidodopargrafo"/>
     <w:uiPriority w:val="99"/>
     <w:semiHidden/>
     <w:unhideWhenUsed/>
@@ -10873,10 +10900,10 @@
       <w:szCs w:val="16"/>
     </w:rPr>
   </w:style>
-  <w:style w:type="paragraph" w:styleId="CommentText">
+  <w:style w:type="paragraph" w:styleId="Textodecomentrio">
     <w:name w:val="annotation text"/>
     <w:basedOn w:val="Normal"/>
-    <w:link w:val="CommentTextChar"/>
+    <w:link w:val="TextodecomentrioCarter"/>
     <w:uiPriority w:val="99"/>
     <w:semiHidden/>
     <w:unhideWhenUsed/>
@@ -10889,10 +10916,10 @@
       <w:szCs w:val="20"/>
     </w:rPr>
   </w:style>
-  <w:style w:type="character" w:customStyle="1" w:styleId="CommentTextChar">
-    <w:name w:val="Comment Text Char"/>
-    <w:basedOn w:val="DefaultParagraphFont"/>
-    <w:link w:val="CommentText"/>
+  <w:style w:type="character" w:customStyle="1" w:styleId="TextodecomentrioCarter">
+    <w:name w:val="Texto de comentário Caráter"/>
+    <w:basedOn w:val="Tipodeletrapredefinidodopargrafo"/>
+    <w:link w:val="Textodecomentrio"/>
     <w:uiPriority w:val="99"/>
     <w:semiHidden/>
     <w:rsid w:val="001E2B6A"/>
@@ -10901,11 +10928,11 @@
       <w:szCs w:val="20"/>
     </w:rPr>
   </w:style>
-  <w:style w:type="paragraph" w:styleId="CommentSubject">
+  <w:style w:type="paragraph" w:styleId="Assuntodecomentrio">
     <w:name w:val="annotation subject"/>
-    <w:basedOn w:val="CommentText"/>
-    <w:next w:val="CommentText"/>
-    <w:link w:val="CommentSubjectChar"/>
+    <w:basedOn w:val="Textodecomentrio"/>
+    <w:next w:val="Textodecomentrio"/>
+    <w:link w:val="AssuntodecomentrioCarter"/>
     <w:uiPriority w:val="99"/>
     <w:semiHidden/>
     <w:unhideWhenUsed/>
@@ -10915,10 +10942,10 @@
       <w:bCs/>
     </w:rPr>
   </w:style>
-  <w:style w:type="character" w:customStyle="1" w:styleId="CommentSubjectChar">
-    <w:name w:val="Comment Subject Char"/>
-    <w:basedOn w:val="CommentTextChar"/>
-    <w:link w:val="CommentSubject"/>
+  <w:style w:type="character" w:customStyle="1" w:styleId="AssuntodecomentrioCarter">
+    <w:name w:val="Assunto de comentário Caráter"/>
+    <w:basedOn w:val="TextodecomentrioCarter"/>
+    <w:link w:val="Assuntodecomentrio"/>
     <w:uiPriority w:val="99"/>
     <w:semiHidden/>
     <w:rsid w:val="001E2B6A"/>
@@ -11239,7 +11266,7 @@
 </file>
 
 <file path=customXml/itemProps2.xml><?xml version="1.0" encoding="utf-8"?>
-<ds:datastoreItem xmlns:ds="http://schemas.openxmlformats.org/officeDocument/2006/customXml" ds:itemID="{A2EF43EA-E026-48EB-9F1A-E8A99D97F13A}">
+<ds:datastoreItem xmlns:ds="http://schemas.openxmlformats.org/officeDocument/2006/customXml" ds:itemID="{9E80DB2B-5EFB-41D5-ACEF-6C49F4D1FD6A}">
   <ds:schemaRefs>
     <ds:schemaRef ds:uri="http://schemas.openxmlformats.org/officeDocument/2006/bibliography"/>
   </ds:schemaRefs>

</xml_diff>